<commit_message>
Manual is added to our documents. In it, there is a description about our game
</commit_message>
<xml_diff>
--- a/Dokumentationen/Manual.docx
+++ b/Dokumentationen/Manual.docx
@@ -9,6 +9,7 @@
           <w:color w:val="4472C4" w:themeColor="accent1"/>
           <w:sz w:val="40"/>
           <w:szCs w:val="40"/>
+          <w:lang w:val="en-US"/>
           <w14:shadow w14:blurRad="38100" w14:dist="25400" w14:dir="5400000" w14:sx="100000" w14:sy="100000" w14:kx="0" w14:ky="0" w14:algn="ctr">
             <w14:srgbClr w14:val="6E747A">
               <w14:alpha w14:val="57000"/>
@@ -27,6 +28,7 @@
           <w:color w:val="4472C4" w:themeColor="accent1"/>
           <w:sz w:val="40"/>
           <w:szCs w:val="40"/>
+          <w:lang w:val="en-US"/>
           <w14:shadow w14:blurRad="38100" w14:dist="25400" w14:dir="5400000" w14:sx="100000" w14:sy="100000" w14:kx="0" w14:ky="0" w14:algn="ctr">
             <w14:srgbClr w14:val="6E747A">
               <w14:alpha w14:val="57000"/>
@@ -46,6 +48,7 @@
           <w:color w:val="4472C4" w:themeColor="accent1"/>
           <w:sz w:val="40"/>
           <w:szCs w:val="40"/>
+          <w:lang w:val="en-US"/>
           <w14:shadow w14:blurRad="38100" w14:dist="25400" w14:dir="5400000" w14:sx="100000" w14:sy="100000" w14:kx="0" w14:ky="0" w14:algn="ctr">
             <w14:srgbClr w14:val="6E747A">
               <w14:alpha w14:val="57000"/>
@@ -57,82 +60,1688 @@
             <w14:round/>
           </w14:textOutline>
         </w:rPr>
-        <w:t xml:space="preserve">The Floor </w:t>
+        <w:t>The Floor is Java</w:t>
+      </w:r>
+    </w:p>
+    <w:p>
+      <w:pPr>
+        <w:rPr>
+          <w:lang w:val="en-US"/>
+        </w:rPr>
+      </w:pPr>
+    </w:p>
+    <w:p>
+      <w:r>
+        <w:t>V</w:t>
+      </w:r>
+      <w:r>
+        <w:t xml:space="preserve">on Melanie </w:t>
       </w:r>
       <w:proofErr w:type="spellStart"/>
       <w:r>
+        <w:t>Svab</w:t>
+      </w:r>
+      <w:proofErr w:type="spellEnd"/>
+      <w:r>
+        <w:t>, Rohail Gondal, Dennis Grunenberg, Natasha Dudler</w:t>
+      </w:r>
+    </w:p>
+    <w:p/>
+    <w:p/>
+    <w:p>
+      <w:pPr>
+        <w:pStyle w:val="Heading1"/>
+      </w:pPr>
+      <w:bookmarkStart w:id="0" w:name="_Toc36900988"/>
+      <w:r>
+        <w:t>Beschreibung</w:t>
+      </w:r>
+      <w:bookmarkEnd w:id="0"/>
+      <w:r>
+        <w:t xml:space="preserve"> </w:t>
+      </w:r>
+    </w:p>
+    <w:p/>
+    <w:p>
+      <w:r>
+        <w:t xml:space="preserve">“The Floor </w:t>
+      </w:r>
+      <w:proofErr w:type="spellStart"/>
+      <w:r>
+        <w:t>is</w:t>
+      </w:r>
+      <w:proofErr w:type="spellEnd"/>
+      <w:r>
+        <w:t xml:space="preserve"> Java” bietet dir </w:t>
+      </w:r>
+      <w:r>
+        <w:t>ein einzigartiges</w:t>
+      </w:r>
+      <w:r>
+        <w:t xml:space="preserve"> Insele</w:t>
+      </w:r>
+      <w:r>
+        <w:t>rlebnis mit bis zu vier Spielern.</w:t>
+      </w:r>
+    </w:p>
+    <w:p>
+      <w:r>
+        <w:t xml:space="preserve">Die Grundidee bezieht sich zurück auf „The Floor </w:t>
+      </w:r>
+      <w:proofErr w:type="spellStart"/>
+      <w:r>
+        <w:t>is</w:t>
+      </w:r>
+      <w:proofErr w:type="spellEnd"/>
+      <w:r>
+        <w:t xml:space="preserve"> Lava“, wobei als Kind möglichst schnell versucht wurde, auf einen Gegenstand zu springen, um dem Boden zu entkommen, der sich schon bald gedanklich zu Lava entwickelte.</w:t>
+      </w:r>
+    </w:p>
+    <w:p/>
+    <w:p>
+      <w:r>
+        <w:t xml:space="preserve">In dieser Fassung steuerst du eine kleine Schildkröte </w:t>
+      </w:r>
+      <w:r>
+        <w:t>in tropischer Landschaft</w:t>
+      </w:r>
+      <w:r>
+        <w:t xml:space="preserve"> und kriegst Punkte</w:t>
+      </w:r>
+      <w:r>
+        <w:t xml:space="preserve"> durch deine Schritte </w:t>
+      </w:r>
+      <w:r>
+        <w:t>oder gefundene Münzen</w:t>
+      </w:r>
+      <w:r>
+        <w:t>. Aber nimm dich in Acht! Ein Erdbeben oder eine Überschwemmung könnte dir das Leben schwer machen.</w:t>
+      </w:r>
+    </w:p>
+    <w:p/>
+    <w:p/>
+    <w:p/>
+    <w:p>
+      <w:r>
+        <w:br w:type="page"/>
+      </w:r>
+    </w:p>
+    <w:sdt>
+      <w:sdtPr>
+        <w:id w:val="972326951"/>
+        <w:docPartObj>
+          <w:docPartGallery w:val="Table of Contents"/>
+          <w:docPartUnique/>
+        </w:docPartObj>
+      </w:sdtPr>
+      <w:sdtEndPr>
         <w:rPr>
-          <w:bCs/>
-          <w:color w:val="4472C4" w:themeColor="accent1"/>
-          <w:sz w:val="40"/>
-          <w:szCs w:val="40"/>
-          <w14:shadow w14:blurRad="38100" w14:dist="25400" w14:dir="5400000" w14:sx="100000" w14:sy="100000" w14:kx="0" w14:ky="0" w14:algn="ctr">
-            <w14:srgbClr w14:val="6E747A">
-              <w14:alpha w14:val="57000"/>
-            </w14:srgbClr>
-          </w14:shadow>
-          <w14:textOutline w14:w="0" w14:cap="flat" w14:cmpd="sng" w14:algn="ctr">
-            <w14:noFill/>
-            <w14:prstDash w14:val="solid"/>
-            <w14:round/>
-          </w14:textOutline>
+          <w:rFonts w:asciiTheme="minorHAnsi" w:eastAsiaTheme="minorHAnsi" w:hAnsiTheme="minorHAnsi" w:cstheme="minorBidi"/>
+          <w:noProof/>
+          <w:color w:val="auto"/>
+          <w:sz w:val="24"/>
+          <w:szCs w:val="24"/>
+          <w:lang w:val="de-DE"/>
         </w:rPr>
-        <w:t>is</w:t>
+      </w:sdtEndPr>
+      <w:sdtContent>
+        <w:p>
+          <w:pPr>
+            <w:pStyle w:val="TOCHeading"/>
+            <w:rPr>
+              <w:lang w:val="de-DE"/>
+            </w:rPr>
+          </w:pPr>
+          <w:r>
+            <w:rPr>
+              <w:lang w:val="de-DE"/>
+            </w:rPr>
+            <w:t>Inhaltsverzeichnis</w:t>
+          </w:r>
+        </w:p>
+        <w:p>
+          <w:pPr>
+            <w:pStyle w:val="TOC1"/>
+            <w:tabs>
+              <w:tab w:val="right" w:leader="dot" w:pos="9010"/>
+            </w:tabs>
+            <w:rPr>
+              <w:rFonts w:eastAsiaTheme="minorEastAsia" w:cstheme="minorBidi"/>
+              <w:b w:val="0"/>
+              <w:bCs w:val="0"/>
+              <w:caps w:val="0"/>
+              <w:noProof/>
+              <w:sz w:val="24"/>
+              <w:szCs w:val="24"/>
+              <w:u w:val="none"/>
+              <w:lang w:val="en-CH" w:eastAsia="en-GB"/>
+            </w:rPr>
+          </w:pPr>
+          <w:r>
+            <w:rPr>
+              <w:b w:val="0"/>
+              <w:bCs w:val="0"/>
+            </w:rPr>
+            <w:fldChar w:fldCharType="begin"/>
+          </w:r>
+          <w:r>
+            <w:instrText xml:space="preserve"> TOC \o "1-3" \h \z \u </w:instrText>
+          </w:r>
+          <w:r>
+            <w:rPr>
+              <w:b w:val="0"/>
+              <w:bCs w:val="0"/>
+            </w:rPr>
+            <w:fldChar w:fldCharType="separate"/>
+          </w:r>
+          <w:hyperlink w:anchor="_Toc36900988" w:history="1">
+            <w:r>
+              <w:rPr>
+                <w:rStyle w:val="Hyperlink"/>
+                <w:noProof/>
+              </w:rPr>
+              <w:t>Beschreibung</w:t>
+            </w:r>
+            <w:r>
+              <w:rPr>
+                <w:noProof/>
+                <w:webHidden/>
+              </w:rPr>
+              <w:tab/>
+            </w:r>
+            <w:r>
+              <w:rPr>
+                <w:noProof/>
+                <w:webHidden/>
+              </w:rPr>
+              <w:fldChar w:fldCharType="begin"/>
+            </w:r>
+            <w:r>
+              <w:rPr>
+                <w:noProof/>
+                <w:webHidden/>
+              </w:rPr>
+              <w:instrText xml:space="preserve"> PAGEREF _Toc36900988 \h </w:instrText>
+            </w:r>
+            <w:r>
+              <w:rPr>
+                <w:noProof/>
+                <w:webHidden/>
+              </w:rPr>
+            </w:r>
+            <w:r>
+              <w:rPr>
+                <w:noProof/>
+                <w:webHidden/>
+              </w:rPr>
+              <w:fldChar w:fldCharType="separate"/>
+            </w:r>
+            <w:r>
+              <w:rPr>
+                <w:noProof/>
+                <w:webHidden/>
+              </w:rPr>
+              <w:t>1</w:t>
+            </w:r>
+            <w:r>
+              <w:rPr>
+                <w:noProof/>
+                <w:webHidden/>
+              </w:rPr>
+              <w:fldChar w:fldCharType="end"/>
+            </w:r>
+          </w:hyperlink>
+        </w:p>
+        <w:p>
+          <w:pPr>
+            <w:pStyle w:val="TOC1"/>
+            <w:tabs>
+              <w:tab w:val="right" w:leader="dot" w:pos="9010"/>
+            </w:tabs>
+            <w:rPr>
+              <w:rFonts w:eastAsiaTheme="minorEastAsia" w:cstheme="minorBidi"/>
+              <w:b w:val="0"/>
+              <w:bCs w:val="0"/>
+              <w:caps w:val="0"/>
+              <w:noProof/>
+              <w:sz w:val="24"/>
+              <w:szCs w:val="24"/>
+              <w:u w:val="none"/>
+              <w:lang w:val="en-CH" w:eastAsia="en-GB"/>
+            </w:rPr>
+          </w:pPr>
+          <w:hyperlink w:anchor="_Toc36900989" w:history="1">
+            <w:r>
+              <w:rPr>
+                <w:rStyle w:val="Hyperlink"/>
+                <w:noProof/>
+              </w:rPr>
+              <w:t>Spielbeginn</w:t>
+            </w:r>
+            <w:r>
+              <w:rPr>
+                <w:noProof/>
+                <w:webHidden/>
+              </w:rPr>
+              <w:tab/>
+            </w:r>
+            <w:r>
+              <w:rPr>
+                <w:noProof/>
+                <w:webHidden/>
+              </w:rPr>
+              <w:fldChar w:fldCharType="begin"/>
+            </w:r>
+            <w:r>
+              <w:rPr>
+                <w:noProof/>
+                <w:webHidden/>
+              </w:rPr>
+              <w:instrText xml:space="preserve"> PAGEREF _Toc36900989 \h </w:instrText>
+            </w:r>
+            <w:r>
+              <w:rPr>
+                <w:noProof/>
+                <w:webHidden/>
+              </w:rPr>
+            </w:r>
+            <w:r>
+              <w:rPr>
+                <w:noProof/>
+                <w:webHidden/>
+              </w:rPr>
+              <w:fldChar w:fldCharType="separate"/>
+            </w:r>
+            <w:r>
+              <w:rPr>
+                <w:noProof/>
+                <w:webHidden/>
+              </w:rPr>
+              <w:t>3</w:t>
+            </w:r>
+            <w:r>
+              <w:rPr>
+                <w:noProof/>
+                <w:webHidden/>
+              </w:rPr>
+              <w:fldChar w:fldCharType="end"/>
+            </w:r>
+          </w:hyperlink>
+        </w:p>
+        <w:p>
+          <w:pPr>
+            <w:pStyle w:val="TOC1"/>
+            <w:tabs>
+              <w:tab w:val="right" w:leader="dot" w:pos="9010"/>
+            </w:tabs>
+            <w:rPr>
+              <w:rFonts w:eastAsiaTheme="minorEastAsia" w:cstheme="minorBidi"/>
+              <w:b w:val="0"/>
+              <w:bCs w:val="0"/>
+              <w:caps w:val="0"/>
+              <w:noProof/>
+              <w:sz w:val="24"/>
+              <w:szCs w:val="24"/>
+              <w:u w:val="none"/>
+              <w:lang w:val="en-CH" w:eastAsia="en-GB"/>
+            </w:rPr>
+          </w:pPr>
+          <w:hyperlink w:anchor="_Toc36900990" w:history="1">
+            <w:r>
+              <w:rPr>
+                <w:rStyle w:val="Hyperlink"/>
+                <w:noProof/>
+              </w:rPr>
+              <w:t>Wichtige Keywords</w:t>
+            </w:r>
+            <w:r>
+              <w:rPr>
+                <w:noProof/>
+                <w:webHidden/>
+              </w:rPr>
+              <w:tab/>
+            </w:r>
+            <w:r>
+              <w:rPr>
+                <w:noProof/>
+                <w:webHidden/>
+              </w:rPr>
+              <w:fldChar w:fldCharType="begin"/>
+            </w:r>
+            <w:r>
+              <w:rPr>
+                <w:noProof/>
+                <w:webHidden/>
+              </w:rPr>
+              <w:instrText xml:space="preserve"> PAGEREF _Toc36900990 \h </w:instrText>
+            </w:r>
+            <w:r>
+              <w:rPr>
+                <w:noProof/>
+                <w:webHidden/>
+              </w:rPr>
+            </w:r>
+            <w:r>
+              <w:rPr>
+                <w:noProof/>
+                <w:webHidden/>
+              </w:rPr>
+              <w:fldChar w:fldCharType="separate"/>
+            </w:r>
+            <w:r>
+              <w:rPr>
+                <w:noProof/>
+                <w:webHidden/>
+              </w:rPr>
+              <w:t>3</w:t>
+            </w:r>
+            <w:r>
+              <w:rPr>
+                <w:noProof/>
+                <w:webHidden/>
+              </w:rPr>
+              <w:fldChar w:fldCharType="end"/>
+            </w:r>
+          </w:hyperlink>
+        </w:p>
+        <w:p>
+          <w:pPr>
+            <w:pStyle w:val="TOC2"/>
+            <w:tabs>
+              <w:tab w:val="right" w:leader="dot" w:pos="9010"/>
+            </w:tabs>
+            <w:rPr>
+              <w:rFonts w:eastAsiaTheme="minorEastAsia" w:cstheme="minorBidi"/>
+              <w:b w:val="0"/>
+              <w:bCs w:val="0"/>
+              <w:smallCaps w:val="0"/>
+              <w:noProof/>
+              <w:sz w:val="24"/>
+              <w:szCs w:val="24"/>
+              <w:lang w:val="en-CH" w:eastAsia="en-GB"/>
+            </w:rPr>
+          </w:pPr>
+          <w:hyperlink w:anchor="_Toc36900991" w:history="1">
+            <w:r>
+              <w:rPr>
+                <w:rStyle w:val="Hyperlink"/>
+                <w:noProof/>
+              </w:rPr>
+              <w:t>HELP</w:t>
+            </w:r>
+            <w:r>
+              <w:rPr>
+                <w:noProof/>
+                <w:webHidden/>
+              </w:rPr>
+              <w:tab/>
+            </w:r>
+            <w:r>
+              <w:rPr>
+                <w:noProof/>
+                <w:webHidden/>
+              </w:rPr>
+              <w:fldChar w:fldCharType="begin"/>
+            </w:r>
+            <w:r>
+              <w:rPr>
+                <w:noProof/>
+                <w:webHidden/>
+              </w:rPr>
+              <w:instrText xml:space="preserve"> PAGEREF _Toc36900991 \h </w:instrText>
+            </w:r>
+            <w:r>
+              <w:rPr>
+                <w:noProof/>
+                <w:webHidden/>
+              </w:rPr>
+            </w:r>
+            <w:r>
+              <w:rPr>
+                <w:noProof/>
+                <w:webHidden/>
+              </w:rPr>
+              <w:fldChar w:fldCharType="separate"/>
+            </w:r>
+            <w:r>
+              <w:rPr>
+                <w:noProof/>
+                <w:webHidden/>
+              </w:rPr>
+              <w:t>3</w:t>
+            </w:r>
+            <w:r>
+              <w:rPr>
+                <w:noProof/>
+                <w:webHidden/>
+              </w:rPr>
+              <w:fldChar w:fldCharType="end"/>
+            </w:r>
+          </w:hyperlink>
+        </w:p>
+        <w:p>
+          <w:pPr>
+            <w:pStyle w:val="TOC2"/>
+            <w:tabs>
+              <w:tab w:val="right" w:leader="dot" w:pos="9010"/>
+            </w:tabs>
+            <w:rPr>
+              <w:rFonts w:eastAsiaTheme="minorEastAsia" w:cstheme="minorBidi"/>
+              <w:b w:val="0"/>
+              <w:bCs w:val="0"/>
+              <w:smallCaps w:val="0"/>
+              <w:noProof/>
+              <w:sz w:val="24"/>
+              <w:szCs w:val="24"/>
+              <w:lang w:val="en-CH" w:eastAsia="en-GB"/>
+            </w:rPr>
+          </w:pPr>
+          <w:hyperlink w:anchor="_Toc36900992" w:history="1">
+            <w:r>
+              <w:rPr>
+                <w:rStyle w:val="Hyperlink"/>
+                <w:noProof/>
+              </w:rPr>
+              <w:t>QUIT</w:t>
+            </w:r>
+            <w:r>
+              <w:rPr>
+                <w:noProof/>
+                <w:webHidden/>
+              </w:rPr>
+              <w:tab/>
+            </w:r>
+            <w:r>
+              <w:rPr>
+                <w:noProof/>
+                <w:webHidden/>
+              </w:rPr>
+              <w:fldChar w:fldCharType="begin"/>
+            </w:r>
+            <w:r>
+              <w:rPr>
+                <w:noProof/>
+                <w:webHidden/>
+              </w:rPr>
+              <w:instrText xml:space="preserve"> PAGEREF _Toc36900992 \h </w:instrText>
+            </w:r>
+            <w:r>
+              <w:rPr>
+                <w:noProof/>
+                <w:webHidden/>
+              </w:rPr>
+            </w:r>
+            <w:r>
+              <w:rPr>
+                <w:noProof/>
+                <w:webHidden/>
+              </w:rPr>
+              <w:fldChar w:fldCharType="separate"/>
+            </w:r>
+            <w:r>
+              <w:rPr>
+                <w:noProof/>
+                <w:webHidden/>
+              </w:rPr>
+              <w:t>3</w:t>
+            </w:r>
+            <w:r>
+              <w:rPr>
+                <w:noProof/>
+                <w:webHidden/>
+              </w:rPr>
+              <w:fldChar w:fldCharType="end"/>
+            </w:r>
+          </w:hyperlink>
+        </w:p>
+        <w:p>
+          <w:pPr>
+            <w:pStyle w:val="TOC2"/>
+            <w:tabs>
+              <w:tab w:val="right" w:leader="dot" w:pos="9010"/>
+            </w:tabs>
+            <w:rPr>
+              <w:rFonts w:eastAsiaTheme="minorEastAsia" w:cstheme="minorBidi"/>
+              <w:b w:val="0"/>
+              <w:bCs w:val="0"/>
+              <w:smallCaps w:val="0"/>
+              <w:noProof/>
+              <w:sz w:val="24"/>
+              <w:szCs w:val="24"/>
+              <w:lang w:val="en-CH" w:eastAsia="en-GB"/>
+            </w:rPr>
+          </w:pPr>
+          <w:hyperlink w:anchor="_Toc36900993" w:history="1">
+            <w:r>
+              <w:rPr>
+                <w:rStyle w:val="Hyperlink"/>
+                <w:noProof/>
+              </w:rPr>
+              <w:t>ENDE</w:t>
+            </w:r>
+            <w:r>
+              <w:rPr>
+                <w:noProof/>
+                <w:webHidden/>
+              </w:rPr>
+              <w:tab/>
+            </w:r>
+            <w:r>
+              <w:rPr>
+                <w:noProof/>
+                <w:webHidden/>
+              </w:rPr>
+              <w:fldChar w:fldCharType="begin"/>
+            </w:r>
+            <w:r>
+              <w:rPr>
+                <w:noProof/>
+                <w:webHidden/>
+              </w:rPr>
+              <w:instrText xml:space="preserve"> PAGEREF _Toc36900993 \h </w:instrText>
+            </w:r>
+            <w:r>
+              <w:rPr>
+                <w:noProof/>
+                <w:webHidden/>
+              </w:rPr>
+            </w:r>
+            <w:r>
+              <w:rPr>
+                <w:noProof/>
+                <w:webHidden/>
+              </w:rPr>
+              <w:fldChar w:fldCharType="separate"/>
+            </w:r>
+            <w:r>
+              <w:rPr>
+                <w:noProof/>
+                <w:webHidden/>
+              </w:rPr>
+              <w:t>3</w:t>
+            </w:r>
+            <w:r>
+              <w:rPr>
+                <w:noProof/>
+                <w:webHidden/>
+              </w:rPr>
+              <w:fldChar w:fldCharType="end"/>
+            </w:r>
+          </w:hyperlink>
+        </w:p>
+        <w:p>
+          <w:pPr>
+            <w:pStyle w:val="TOC2"/>
+            <w:tabs>
+              <w:tab w:val="right" w:leader="dot" w:pos="9010"/>
+            </w:tabs>
+            <w:rPr>
+              <w:rFonts w:eastAsiaTheme="minorEastAsia" w:cstheme="minorBidi"/>
+              <w:b w:val="0"/>
+              <w:bCs w:val="0"/>
+              <w:smallCaps w:val="0"/>
+              <w:noProof/>
+              <w:sz w:val="24"/>
+              <w:szCs w:val="24"/>
+              <w:lang w:val="en-CH" w:eastAsia="en-GB"/>
+            </w:rPr>
+          </w:pPr>
+          <w:hyperlink w:anchor="_Toc36900994" w:history="1">
+            <w:r>
+              <w:rPr>
+                <w:rStyle w:val="Hyperlink"/>
+                <w:noProof/>
+              </w:rPr>
+              <w:t>NAME</w:t>
+            </w:r>
+            <w:r>
+              <w:rPr>
+                <w:noProof/>
+                <w:webHidden/>
+              </w:rPr>
+              <w:tab/>
+            </w:r>
+            <w:r>
+              <w:rPr>
+                <w:noProof/>
+                <w:webHidden/>
+              </w:rPr>
+              <w:fldChar w:fldCharType="begin"/>
+            </w:r>
+            <w:r>
+              <w:rPr>
+                <w:noProof/>
+                <w:webHidden/>
+              </w:rPr>
+              <w:instrText xml:space="preserve"> PAGEREF _Toc36900994 \h </w:instrText>
+            </w:r>
+            <w:r>
+              <w:rPr>
+                <w:noProof/>
+                <w:webHidden/>
+              </w:rPr>
+            </w:r>
+            <w:r>
+              <w:rPr>
+                <w:noProof/>
+                <w:webHidden/>
+              </w:rPr>
+              <w:fldChar w:fldCharType="separate"/>
+            </w:r>
+            <w:r>
+              <w:rPr>
+                <w:noProof/>
+                <w:webHidden/>
+              </w:rPr>
+              <w:t>3</w:t>
+            </w:r>
+            <w:r>
+              <w:rPr>
+                <w:noProof/>
+                <w:webHidden/>
+              </w:rPr>
+              <w:fldChar w:fldCharType="end"/>
+            </w:r>
+          </w:hyperlink>
+        </w:p>
+        <w:p>
+          <w:pPr>
+            <w:pStyle w:val="TOC2"/>
+            <w:tabs>
+              <w:tab w:val="right" w:leader="dot" w:pos="9010"/>
+            </w:tabs>
+            <w:rPr>
+              <w:rFonts w:eastAsiaTheme="minorEastAsia" w:cstheme="minorBidi"/>
+              <w:b w:val="0"/>
+              <w:bCs w:val="0"/>
+              <w:smallCaps w:val="0"/>
+              <w:noProof/>
+              <w:sz w:val="24"/>
+              <w:szCs w:val="24"/>
+              <w:lang w:val="en-CH" w:eastAsia="en-GB"/>
+            </w:rPr>
+          </w:pPr>
+          <w:hyperlink w:anchor="_Toc36900995" w:history="1">
+            <w:r>
+              <w:rPr>
+                <w:rStyle w:val="Hyperlink"/>
+                <w:noProof/>
+              </w:rPr>
+              <w:t>PLL1 / GML1 / HSC1</w:t>
+            </w:r>
+            <w:r>
+              <w:rPr>
+                <w:noProof/>
+                <w:webHidden/>
+              </w:rPr>
+              <w:tab/>
+            </w:r>
+            <w:r>
+              <w:rPr>
+                <w:noProof/>
+                <w:webHidden/>
+              </w:rPr>
+              <w:fldChar w:fldCharType="begin"/>
+            </w:r>
+            <w:r>
+              <w:rPr>
+                <w:noProof/>
+                <w:webHidden/>
+              </w:rPr>
+              <w:instrText xml:space="preserve"> PAGEREF _Toc36900995 \h </w:instrText>
+            </w:r>
+            <w:r>
+              <w:rPr>
+                <w:noProof/>
+                <w:webHidden/>
+              </w:rPr>
+            </w:r>
+            <w:r>
+              <w:rPr>
+                <w:noProof/>
+                <w:webHidden/>
+              </w:rPr>
+              <w:fldChar w:fldCharType="separate"/>
+            </w:r>
+            <w:r>
+              <w:rPr>
+                <w:noProof/>
+                <w:webHidden/>
+              </w:rPr>
+              <w:t>3</w:t>
+            </w:r>
+            <w:r>
+              <w:rPr>
+                <w:noProof/>
+                <w:webHidden/>
+              </w:rPr>
+              <w:fldChar w:fldCharType="end"/>
+            </w:r>
+          </w:hyperlink>
+        </w:p>
+        <w:p>
+          <w:pPr>
+            <w:pStyle w:val="TOC2"/>
+            <w:tabs>
+              <w:tab w:val="right" w:leader="dot" w:pos="9010"/>
+            </w:tabs>
+            <w:rPr>
+              <w:rFonts w:eastAsiaTheme="minorEastAsia" w:cstheme="minorBidi"/>
+              <w:b w:val="0"/>
+              <w:bCs w:val="0"/>
+              <w:smallCaps w:val="0"/>
+              <w:noProof/>
+              <w:sz w:val="24"/>
+              <w:szCs w:val="24"/>
+              <w:lang w:val="en-CH" w:eastAsia="en-GB"/>
+            </w:rPr>
+          </w:pPr>
+          <w:hyperlink w:anchor="_Toc36900996" w:history="1">
+            <w:r>
+              <w:rPr>
+                <w:rStyle w:val="Hyperlink"/>
+                <w:noProof/>
+              </w:rPr>
+              <w:t>CRE1</w:t>
+            </w:r>
+            <w:r>
+              <w:rPr>
+                <w:noProof/>
+                <w:webHidden/>
+              </w:rPr>
+              <w:tab/>
+            </w:r>
+            <w:r>
+              <w:rPr>
+                <w:noProof/>
+                <w:webHidden/>
+              </w:rPr>
+              <w:fldChar w:fldCharType="begin"/>
+            </w:r>
+            <w:r>
+              <w:rPr>
+                <w:noProof/>
+                <w:webHidden/>
+              </w:rPr>
+              <w:instrText xml:space="preserve"> PAGEREF _Toc36900996 \h </w:instrText>
+            </w:r>
+            <w:r>
+              <w:rPr>
+                <w:noProof/>
+                <w:webHidden/>
+              </w:rPr>
+            </w:r>
+            <w:r>
+              <w:rPr>
+                <w:noProof/>
+                <w:webHidden/>
+              </w:rPr>
+              <w:fldChar w:fldCharType="separate"/>
+            </w:r>
+            <w:r>
+              <w:rPr>
+                <w:noProof/>
+                <w:webHidden/>
+              </w:rPr>
+              <w:t>4</w:t>
+            </w:r>
+            <w:r>
+              <w:rPr>
+                <w:noProof/>
+                <w:webHidden/>
+              </w:rPr>
+              <w:fldChar w:fldCharType="end"/>
+            </w:r>
+          </w:hyperlink>
+        </w:p>
+        <w:p>
+          <w:pPr>
+            <w:pStyle w:val="TOC2"/>
+            <w:tabs>
+              <w:tab w:val="right" w:leader="dot" w:pos="9010"/>
+            </w:tabs>
+            <w:rPr>
+              <w:rFonts w:eastAsiaTheme="minorEastAsia" w:cstheme="minorBidi"/>
+              <w:b w:val="0"/>
+              <w:bCs w:val="0"/>
+              <w:smallCaps w:val="0"/>
+              <w:noProof/>
+              <w:sz w:val="24"/>
+              <w:szCs w:val="24"/>
+              <w:lang w:val="en-CH" w:eastAsia="en-GB"/>
+            </w:rPr>
+          </w:pPr>
+          <w:hyperlink w:anchor="_Toc36900997" w:history="1">
+            <w:r>
+              <w:rPr>
+                <w:rStyle w:val="Hyperlink"/>
+                <w:noProof/>
+              </w:rPr>
+              <w:t>JOIN / SPEC</w:t>
+            </w:r>
+            <w:r>
+              <w:rPr>
+                <w:noProof/>
+                <w:webHidden/>
+              </w:rPr>
+              <w:tab/>
+            </w:r>
+            <w:r>
+              <w:rPr>
+                <w:noProof/>
+                <w:webHidden/>
+              </w:rPr>
+              <w:fldChar w:fldCharType="begin"/>
+            </w:r>
+            <w:r>
+              <w:rPr>
+                <w:noProof/>
+                <w:webHidden/>
+              </w:rPr>
+              <w:instrText xml:space="preserve"> PAGEREF _Toc36900997 \h </w:instrText>
+            </w:r>
+            <w:r>
+              <w:rPr>
+                <w:noProof/>
+                <w:webHidden/>
+              </w:rPr>
+            </w:r>
+            <w:r>
+              <w:rPr>
+                <w:noProof/>
+                <w:webHidden/>
+              </w:rPr>
+              <w:fldChar w:fldCharType="separate"/>
+            </w:r>
+            <w:r>
+              <w:rPr>
+                <w:noProof/>
+                <w:webHidden/>
+              </w:rPr>
+              <w:t>4</w:t>
+            </w:r>
+            <w:r>
+              <w:rPr>
+                <w:noProof/>
+                <w:webHidden/>
+              </w:rPr>
+              <w:fldChar w:fldCharType="end"/>
+            </w:r>
+          </w:hyperlink>
+        </w:p>
+        <w:p>
+          <w:pPr>
+            <w:pStyle w:val="TOC2"/>
+            <w:tabs>
+              <w:tab w:val="right" w:leader="dot" w:pos="9010"/>
+            </w:tabs>
+            <w:rPr>
+              <w:rFonts w:eastAsiaTheme="minorEastAsia" w:cstheme="minorBidi"/>
+              <w:b w:val="0"/>
+              <w:bCs w:val="0"/>
+              <w:smallCaps w:val="0"/>
+              <w:noProof/>
+              <w:sz w:val="24"/>
+              <w:szCs w:val="24"/>
+              <w:lang w:val="en-CH" w:eastAsia="en-GB"/>
+            </w:rPr>
+          </w:pPr>
+          <w:hyperlink w:anchor="_Toc36900998" w:history="1">
+            <w:r>
+              <w:rPr>
+                <w:rStyle w:val="Hyperlink"/>
+                <w:noProof/>
+              </w:rPr>
+              <w:t>BACK</w:t>
+            </w:r>
+            <w:r>
+              <w:rPr>
+                <w:noProof/>
+                <w:webHidden/>
+              </w:rPr>
+              <w:tab/>
+            </w:r>
+            <w:r>
+              <w:rPr>
+                <w:noProof/>
+                <w:webHidden/>
+              </w:rPr>
+              <w:fldChar w:fldCharType="begin"/>
+            </w:r>
+            <w:r>
+              <w:rPr>
+                <w:noProof/>
+                <w:webHidden/>
+              </w:rPr>
+              <w:instrText xml:space="preserve"> PAGEREF _Toc36900998 \h </w:instrText>
+            </w:r>
+            <w:r>
+              <w:rPr>
+                <w:noProof/>
+                <w:webHidden/>
+              </w:rPr>
+            </w:r>
+            <w:r>
+              <w:rPr>
+                <w:noProof/>
+                <w:webHidden/>
+              </w:rPr>
+              <w:fldChar w:fldCharType="separate"/>
+            </w:r>
+            <w:r>
+              <w:rPr>
+                <w:noProof/>
+                <w:webHidden/>
+              </w:rPr>
+              <w:t>4</w:t>
+            </w:r>
+            <w:r>
+              <w:rPr>
+                <w:noProof/>
+                <w:webHidden/>
+              </w:rPr>
+              <w:fldChar w:fldCharType="end"/>
+            </w:r>
+          </w:hyperlink>
+        </w:p>
+        <w:p>
+          <w:pPr>
+            <w:pStyle w:val="TOC2"/>
+            <w:tabs>
+              <w:tab w:val="right" w:leader="dot" w:pos="9010"/>
+            </w:tabs>
+            <w:rPr>
+              <w:rFonts w:eastAsiaTheme="minorEastAsia" w:cstheme="minorBidi"/>
+              <w:b w:val="0"/>
+              <w:bCs w:val="0"/>
+              <w:smallCaps w:val="0"/>
+              <w:noProof/>
+              <w:sz w:val="24"/>
+              <w:szCs w:val="24"/>
+              <w:lang w:val="en-CH" w:eastAsia="en-GB"/>
+            </w:rPr>
+          </w:pPr>
+          <w:hyperlink w:anchor="_Toc36900999" w:history="1">
+            <w:r>
+              <w:rPr>
+                <w:rStyle w:val="Hyperlink"/>
+                <w:noProof/>
+              </w:rPr>
+              <w:t>STR1</w:t>
+            </w:r>
+            <w:r>
+              <w:rPr>
+                <w:noProof/>
+                <w:webHidden/>
+              </w:rPr>
+              <w:tab/>
+            </w:r>
+            <w:r>
+              <w:rPr>
+                <w:noProof/>
+                <w:webHidden/>
+              </w:rPr>
+              <w:fldChar w:fldCharType="begin"/>
+            </w:r>
+            <w:r>
+              <w:rPr>
+                <w:noProof/>
+                <w:webHidden/>
+              </w:rPr>
+              <w:instrText xml:space="preserve"> PAGEREF _Toc36900999 \h </w:instrText>
+            </w:r>
+            <w:r>
+              <w:rPr>
+                <w:noProof/>
+                <w:webHidden/>
+              </w:rPr>
+            </w:r>
+            <w:r>
+              <w:rPr>
+                <w:noProof/>
+                <w:webHidden/>
+              </w:rPr>
+              <w:fldChar w:fldCharType="separate"/>
+            </w:r>
+            <w:r>
+              <w:rPr>
+                <w:noProof/>
+                <w:webHidden/>
+              </w:rPr>
+              <w:t>4</w:t>
+            </w:r>
+            <w:r>
+              <w:rPr>
+                <w:noProof/>
+                <w:webHidden/>
+              </w:rPr>
+              <w:fldChar w:fldCharType="end"/>
+            </w:r>
+          </w:hyperlink>
+        </w:p>
+        <w:p>
+          <w:pPr>
+            <w:pStyle w:val="TOC2"/>
+            <w:tabs>
+              <w:tab w:val="right" w:leader="dot" w:pos="9010"/>
+            </w:tabs>
+            <w:rPr>
+              <w:rFonts w:eastAsiaTheme="minorEastAsia" w:cstheme="minorBidi"/>
+              <w:b w:val="0"/>
+              <w:bCs w:val="0"/>
+              <w:smallCaps w:val="0"/>
+              <w:noProof/>
+              <w:sz w:val="24"/>
+              <w:szCs w:val="24"/>
+              <w:lang w:val="en-CH" w:eastAsia="en-GB"/>
+            </w:rPr>
+          </w:pPr>
+          <w:hyperlink w:anchor="_Toc36901000" w:history="1">
+            <w:r>
+              <w:rPr>
+                <w:rStyle w:val="Hyperlink"/>
+                <w:noProof/>
+              </w:rPr>
+              <w:t>UPPR / DOWN / LEFT / RIGT</w:t>
+            </w:r>
+            <w:r>
+              <w:rPr>
+                <w:noProof/>
+                <w:webHidden/>
+              </w:rPr>
+              <w:tab/>
+            </w:r>
+            <w:r>
+              <w:rPr>
+                <w:noProof/>
+                <w:webHidden/>
+              </w:rPr>
+              <w:fldChar w:fldCharType="begin"/>
+            </w:r>
+            <w:r>
+              <w:rPr>
+                <w:noProof/>
+                <w:webHidden/>
+              </w:rPr>
+              <w:instrText xml:space="preserve"> PAGEREF _Toc36901000 \h </w:instrText>
+            </w:r>
+            <w:r>
+              <w:rPr>
+                <w:noProof/>
+                <w:webHidden/>
+              </w:rPr>
+            </w:r>
+            <w:r>
+              <w:rPr>
+                <w:noProof/>
+                <w:webHidden/>
+              </w:rPr>
+              <w:fldChar w:fldCharType="separate"/>
+            </w:r>
+            <w:r>
+              <w:rPr>
+                <w:noProof/>
+                <w:webHidden/>
+              </w:rPr>
+              <w:t>4</w:t>
+            </w:r>
+            <w:r>
+              <w:rPr>
+                <w:noProof/>
+                <w:webHidden/>
+              </w:rPr>
+              <w:fldChar w:fldCharType="end"/>
+            </w:r>
+          </w:hyperlink>
+        </w:p>
+        <w:p>
+          <w:pPr>
+            <w:pStyle w:val="TOC1"/>
+            <w:tabs>
+              <w:tab w:val="right" w:leader="dot" w:pos="9010"/>
+            </w:tabs>
+            <w:rPr>
+              <w:rFonts w:eastAsiaTheme="minorEastAsia" w:cstheme="minorBidi"/>
+              <w:b w:val="0"/>
+              <w:bCs w:val="0"/>
+              <w:caps w:val="0"/>
+              <w:noProof/>
+              <w:sz w:val="24"/>
+              <w:szCs w:val="24"/>
+              <w:u w:val="none"/>
+              <w:lang w:val="en-CH" w:eastAsia="en-GB"/>
+            </w:rPr>
+          </w:pPr>
+          <w:hyperlink w:anchor="_Toc36901001" w:history="1">
+            <w:r>
+              <w:rPr>
+                <w:rStyle w:val="Hyperlink"/>
+                <w:noProof/>
+              </w:rPr>
+              <w:t>Chat</w:t>
+            </w:r>
+            <w:r>
+              <w:rPr>
+                <w:noProof/>
+                <w:webHidden/>
+              </w:rPr>
+              <w:tab/>
+            </w:r>
+            <w:r>
+              <w:rPr>
+                <w:noProof/>
+                <w:webHidden/>
+              </w:rPr>
+              <w:fldChar w:fldCharType="begin"/>
+            </w:r>
+            <w:r>
+              <w:rPr>
+                <w:noProof/>
+                <w:webHidden/>
+              </w:rPr>
+              <w:instrText xml:space="preserve"> PAGEREF _Toc36901001 \h </w:instrText>
+            </w:r>
+            <w:r>
+              <w:rPr>
+                <w:noProof/>
+                <w:webHidden/>
+              </w:rPr>
+            </w:r>
+            <w:r>
+              <w:rPr>
+                <w:noProof/>
+                <w:webHidden/>
+              </w:rPr>
+              <w:fldChar w:fldCharType="separate"/>
+            </w:r>
+            <w:r>
+              <w:rPr>
+                <w:noProof/>
+                <w:webHidden/>
+              </w:rPr>
+              <w:t>4</w:t>
+            </w:r>
+            <w:r>
+              <w:rPr>
+                <w:noProof/>
+                <w:webHidden/>
+              </w:rPr>
+              <w:fldChar w:fldCharType="end"/>
+            </w:r>
+          </w:hyperlink>
+        </w:p>
+        <w:p>
+          <w:r>
+            <w:rPr>
+              <w:b/>
+              <w:bCs/>
+              <w:noProof/>
+            </w:rPr>
+            <w:fldChar w:fldCharType="end"/>
+          </w:r>
+        </w:p>
+      </w:sdtContent>
+    </w:sdt>
+    <w:p>
+      <w:r>
+        <w:br w:type="page"/>
+      </w:r>
+    </w:p>
+    <w:p>
+      <w:pPr>
+        <w:pStyle w:val="Heading1"/>
+      </w:pPr>
+      <w:bookmarkStart w:id="1" w:name="_Toc36900989"/>
+      <w:r>
+        <w:lastRenderedPageBreak/>
+        <w:t>Spielbeginn</w:t>
+      </w:r>
+      <w:bookmarkEnd w:id="1"/>
+    </w:p>
+    <w:p/>
+    <w:p>
+      <w:r>
+        <w:t>Das Spiel wird über die Klasse „Start“ gestartet.</w:t>
+      </w:r>
+    </w:p>
+    <w:p>
+      <w:r>
+        <w:t>Um eine</w:t>
+      </w:r>
+      <w:r>
+        <w:t>n</w:t>
+      </w:r>
+      <w:r>
+        <w:t xml:space="preserve"> Server aufzusetzen, braucht es folgende Argumente: Server &lt;</w:t>
+      </w:r>
+      <w:proofErr w:type="spellStart"/>
+      <w:r>
+        <w:t>PortNummer</w:t>
       </w:r>
       <w:proofErr w:type="spellEnd"/>
       <w:r>
-        <w:rPr>
-          <w:bCs/>
-          <w:color w:val="4472C4" w:themeColor="accent1"/>
-          <w:sz w:val="40"/>
-          <w:szCs w:val="40"/>
-          <w14:shadow w14:blurRad="38100" w14:dist="25400" w14:dir="5400000" w14:sx="100000" w14:sy="100000" w14:kx="0" w14:ky="0" w14:algn="ctr">
-            <w14:srgbClr w14:val="6E747A">
-              <w14:alpha w14:val="57000"/>
-            </w14:srgbClr>
-          </w14:shadow>
-          <w14:textOutline w14:w="0" w14:cap="flat" w14:cmpd="sng" w14:algn="ctr">
-            <w14:noFill/>
-            <w14:prstDash w14:val="solid"/>
-            <w14:round/>
-          </w14:textOutline>
-        </w:rPr>
-        <w:t xml:space="preserve"> Java</w:t>
-      </w:r>
-    </w:p>
-    <w:p/>
-    <w:p>
-      <w:r>
-        <w:t xml:space="preserve">von Melanie </w:t>
+        <w:t>&gt;</w:t>
+      </w:r>
+    </w:p>
+    <w:p>
+      <w:r>
+        <w:t>Damit du als Spieler eine Verbindung mit dem Server eingehen kannst, gebe ein: Client &lt;</w:t>
       </w:r>
       <w:proofErr w:type="spellStart"/>
       <w:r>
-        <w:t>Svab</w:t>
+        <w:t>AddresseDesHostes</w:t>
       </w:r>
       <w:proofErr w:type="spellEnd"/>
       <w:r>
-        <w:t xml:space="preserve">, </w:t>
+        <w:t>&gt;:&lt;</w:t>
       </w:r>
       <w:proofErr w:type="spellStart"/>
       <w:r>
-        <w:t>Rohail</w:t>
+        <w:t>PortNummer</w:t>
       </w:r>
       <w:proofErr w:type="spellEnd"/>
       <w:r>
-        <w:t xml:space="preserve"> </w:t>
+        <w:t>&gt; [&lt;</w:t>
       </w:r>
       <w:proofErr w:type="spellStart"/>
       <w:r>
-        <w:t>Gondal</w:t>
+        <w:t>DeinNameDenDuVerwendenMöchtest</w:t>
       </w:r>
       <w:proofErr w:type="spellEnd"/>
       <w:r>
-        <w:t xml:space="preserve">, </w:t>
-      </w:r>
-      <w:r>
-        <w:t>Dennis Grunenberg, Natasha Dudler</w:t>
-      </w:r>
-    </w:p>
+        <w:t>&gt;]</w:t>
+      </w:r>
+    </w:p>
+    <w:p>
+      <w:r>
+        <w:t>Solltest du keinen Usernamen eingeben, wird automatisch der Name deines Systems als dein Spielername gespeichert.</w:t>
+      </w:r>
+    </w:p>
+    <w:p/>
+    <w:p/>
+    <w:p/>
+    <w:p>
+      <w:pPr>
+        <w:pStyle w:val="Heading1"/>
+      </w:pPr>
+      <w:bookmarkStart w:id="2" w:name="_Toc36900990"/>
+      <w:r>
+        <w:t>Wichtige Keywords</w:t>
+      </w:r>
+      <w:bookmarkEnd w:id="2"/>
+    </w:p>
+    <w:p/>
+    <w:p>
+      <w:pPr>
+        <w:pStyle w:val="Heading2"/>
+      </w:pPr>
+      <w:bookmarkStart w:id="3" w:name="_Toc36900991"/>
+      <w:r>
+        <w:t>HELP</w:t>
+      </w:r>
+      <w:bookmarkEnd w:id="3"/>
+    </w:p>
+    <w:p/>
+    <w:p>
+      <w:r>
+        <w:t>Gibst du „HELP“ in dein Terminal ein, so wird dir eine Liste der wichtigsten Schlüsselworte dargestellt. Hiervon kannst du deine nächsten Schritte planen.</w:t>
+      </w:r>
+    </w:p>
+    <w:p/>
+    <w:p/>
+    <w:p>
+      <w:pPr>
+        <w:pStyle w:val="Heading2"/>
+      </w:pPr>
+      <w:bookmarkStart w:id="4" w:name="_Toc36900992"/>
+      <w:r>
+        <w:t>QUIT</w:t>
+      </w:r>
+      <w:bookmarkEnd w:id="4"/>
+    </w:p>
+    <w:p/>
+    <w:p>
+      <w:r>
+        <w:t>Mit „QUIT“ verlässt du unverzüglich den Server.</w:t>
+      </w:r>
+    </w:p>
+    <w:p/>
+    <w:p/>
+    <w:p>
+      <w:pPr>
+        <w:pStyle w:val="Heading2"/>
+      </w:pPr>
+      <w:bookmarkStart w:id="5" w:name="_Toc36900993"/>
+      <w:r>
+        <w:t>ENDE</w:t>
+      </w:r>
+      <w:bookmarkEnd w:id="5"/>
+    </w:p>
+    <w:p/>
+    <w:p>
+      <w:r>
+        <w:t>Solltest du „ENDE“ an den Server senden, so werden alle Clients vom Server entfernt und du endest das Programm.</w:t>
+      </w:r>
+    </w:p>
+    <w:p/>
+    <w:p/>
+    <w:p>
+      <w:pPr>
+        <w:pStyle w:val="Heading2"/>
+      </w:pPr>
+      <w:bookmarkStart w:id="6" w:name="_Toc36900994"/>
+      <w:r>
+        <w:t>NAME</w:t>
+      </w:r>
+      <w:bookmarkEnd w:id="6"/>
+    </w:p>
+    <w:p/>
+    <w:p>
+      <w:r>
+        <w:t>Um deinen Username auch nach dem Starten des Spiels noch ändern zu können, schreibe „</w:t>
+      </w:r>
+      <w:proofErr w:type="spellStart"/>
+      <w:proofErr w:type="gramStart"/>
+      <w:r>
+        <w:t>NAME:gewünschterName</w:t>
+      </w:r>
+      <w:proofErr w:type="spellEnd"/>
+      <w:proofErr w:type="gramEnd"/>
+      <w:r>
+        <w:t>“. Es besteht auch die Möglichkeit, „</w:t>
+      </w:r>
+      <w:proofErr w:type="gramStart"/>
+      <w:r>
+        <w:t>NAME:YEAH</w:t>
+      </w:r>
+      <w:proofErr w:type="gramEnd"/>
+      <w:r>
+        <w:t>“ einzugeben. In diesem Fall wird dein Username zu dem Namen deines Systems abgeändert.</w:t>
+      </w:r>
+    </w:p>
+    <w:p/>
+    <w:p>
+      <w:r>
+        <w:t>Der Server überprüft dein Wunschnamen nach Duplikaten und wird dir bald schon über seine Entscheidung berichten.</w:t>
+      </w:r>
+    </w:p>
+    <w:p/>
+    <w:p/>
+    <w:p>
+      <w:pPr>
+        <w:pStyle w:val="Heading2"/>
+      </w:pPr>
+      <w:bookmarkStart w:id="7" w:name="_Toc36900995"/>
+      <w:r>
+        <w:t>PLL1</w:t>
+      </w:r>
+      <w:r>
+        <w:t xml:space="preserve"> / </w:t>
+      </w:r>
+      <w:r>
+        <w:t>GML</w:t>
+      </w:r>
+      <w:r>
+        <w:t>1</w:t>
+      </w:r>
+      <w:r>
+        <w:t xml:space="preserve"> / </w:t>
+      </w:r>
+      <w:r>
+        <w:t>HSC1</w:t>
+      </w:r>
+      <w:bookmarkEnd w:id="7"/>
+    </w:p>
+    <w:p/>
+    <w:p>
+      <w:r>
+        <w:t xml:space="preserve">Während PLL1 für die Liste der anwesenden Spieler und Spielerinnen steht, entspricht „GML1“ einer Liste aller momentanen Spiele mitsamt deren Status. Über „HSC1“ wird dir die momentane </w:t>
+      </w:r>
+      <w:proofErr w:type="spellStart"/>
+      <w:r>
+        <w:t>Highscore</w:t>
+      </w:r>
+      <w:proofErr w:type="spellEnd"/>
+      <w:r>
+        <w:t>-Liste dargestellt.</w:t>
+      </w:r>
+    </w:p>
+    <w:p>
+      <w:pPr>
+        <w:pStyle w:val="Heading2"/>
+      </w:pPr>
+      <w:bookmarkStart w:id="8" w:name="_Toc36900996"/>
+      <w:r>
+        <w:lastRenderedPageBreak/>
+        <w:t>CRE1</w:t>
+      </w:r>
+      <w:bookmarkEnd w:id="8"/>
+    </w:p>
+    <w:p/>
+    <w:p>
+      <w:r>
+        <w:t>Über „CRE1“ erschaffst du eine neue Lobby, der du automatisch beitrittst. Nun kannst du im Chat mit anderen Teilnehmern und Teilnehmerinnen deiner Lobby chatten.</w:t>
+      </w:r>
+    </w:p>
+    <w:p/>
+    <w:p/>
+    <w:p>
+      <w:pPr>
+        <w:pStyle w:val="Heading2"/>
+      </w:pPr>
+      <w:bookmarkStart w:id="9" w:name="_Toc36900997"/>
+      <w:r>
+        <w:t>JOIN / SPEC</w:t>
+      </w:r>
+      <w:bookmarkEnd w:id="9"/>
+    </w:p>
+    <w:p/>
+    <w:p>
+      <w:r>
+        <w:t>Rufst du die Funktion „</w:t>
+      </w:r>
+      <w:proofErr w:type="spellStart"/>
+      <w:proofErr w:type="gramStart"/>
+      <w:r>
+        <w:t>JOIN:LobbyNummer</w:t>
+      </w:r>
+      <w:proofErr w:type="spellEnd"/>
+      <w:proofErr w:type="gramEnd"/>
+      <w:r>
+        <w:t>“ auf, so kannst du einer bereits erschaffenen Lobby beitreten, solange die Nummer der Lobby stimmt, die du dem Befehl mitgibst. Sind noch keine vier Spieler oder Spielerinnen vorhanden, wirst du einer oder eine werden. Sollte es keine Plätze mehr frei haben, wirst du zum Zuschauer / zur Zuschauerin.</w:t>
+      </w:r>
+    </w:p>
+    <w:p>
+      <w:r>
+        <w:t>Im Falle von „</w:t>
+      </w:r>
+      <w:proofErr w:type="spellStart"/>
+      <w:proofErr w:type="gramStart"/>
+      <w:r>
+        <w:t>SPEC:LobbyNummer</w:t>
+      </w:r>
+      <w:proofErr w:type="spellEnd"/>
+      <w:proofErr w:type="gramEnd"/>
+      <w:r>
+        <w:t xml:space="preserve">“ meldest du dich freiwillig, um zuzusehen. Damit hast du keine Möglichkeit, den Spielverlauf zu beeinflussen. </w:t>
+      </w:r>
+    </w:p>
+    <w:p/>
+    <w:p/>
+    <w:p>
+      <w:pPr>
+        <w:pStyle w:val="Heading2"/>
+      </w:pPr>
+      <w:bookmarkStart w:id="10" w:name="_Toc36900998"/>
+      <w:r>
+        <w:t>BACK</w:t>
+      </w:r>
+      <w:bookmarkEnd w:id="10"/>
+    </w:p>
+    <w:p/>
+    <w:p>
+      <w:r>
+        <w:t>Wenn du dich plötzlich unsicher fühlst, ob du tatsächlich in dieser Lobby spielen willst, kannst du über „BACK“ austreten. Somit steht dir die Möglichkeit offen, erneut einer Lobby beizutreten oder eine neue Lobby zu generieren.</w:t>
+      </w:r>
+    </w:p>
+    <w:p/>
+    <w:p/>
+    <w:p>
+      <w:pPr>
+        <w:pStyle w:val="Heading2"/>
+      </w:pPr>
+      <w:bookmarkStart w:id="11" w:name="_Toc36900999"/>
+      <w:r>
+        <w:t>STR1</w:t>
+      </w:r>
+      <w:bookmarkEnd w:id="11"/>
+    </w:p>
+    <w:p/>
+    <w:p>
+      <w:r>
+        <w:t>Haben sich alle wichtigen Mitglieder in deiner Lobby versammelt, kann über „STR</w:t>
+      </w:r>
+      <w:proofErr w:type="gramStart"/>
+      <w:r>
+        <w:t>1:Spielbrettgrösse</w:t>
+      </w:r>
+      <w:proofErr w:type="gramEnd"/>
+      <w:r>
+        <w:t>:MaximaleAnzahlVonMünzen“ das Spiel gestartet werden. Die Spielbrettgröße kann individuell (von 10 bis 20 Felder pro Länge) bestimmt werden. Genauso besteht auch die maximale Anzahl von Münzen aus einem Algorithmus, der sich deiner Eingabe anpasst.</w:t>
+      </w:r>
+    </w:p>
+    <w:p/>
+    <w:p/>
+    <w:p>
+      <w:pPr>
+        <w:pStyle w:val="Heading2"/>
+      </w:pPr>
+      <w:bookmarkStart w:id="12" w:name="_Toc36901000"/>
+      <w:r>
+        <w:t>UPPR / DOWN / LEFT / RIGT</w:t>
+      </w:r>
+      <w:bookmarkEnd w:id="12"/>
+    </w:p>
+    <w:p/>
+    <w:p>
+      <w:r>
+        <w:t xml:space="preserve">Wenn das Spiel begonnen hast und du als Spieler oder Spielerin dabei bist, wird dir eine Schildkröte zugeteilt. Über „UPPR“ </w:t>
+      </w:r>
+      <w:r>
+        <w:t>gehst du einen Schritt hoch, „DOWN“ einen herunter, „LEFT“ einen nach links und „RIGT“ einen nach rechts.</w:t>
+      </w:r>
+    </w:p>
+    <w:p/>
+    <w:p>
+      <w:r>
+        <w:t>Dein Spielschritt wird überprüft und deine Punkte angegeben.</w:t>
+      </w:r>
+    </w:p>
+    <w:p/>
+    <w:p/>
+    <w:p>
+      <w:r>
+        <w:br w:type="page"/>
+      </w:r>
+    </w:p>
+    <w:p>
+      <w:pPr>
+        <w:pStyle w:val="Heading1"/>
+      </w:pPr>
+      <w:bookmarkStart w:id="13" w:name="_Toc36901001"/>
+      <w:r>
+        <w:lastRenderedPageBreak/>
+        <w:t>Chat</w:t>
+      </w:r>
+      <w:bookmarkEnd w:id="13"/>
+    </w:p>
+    <w:p/>
+    <w:p>
+      <w:pPr>
+        <w:pStyle w:val="Heading2"/>
+      </w:pPr>
+      <w:r>
+        <w:t>Lobby</w:t>
+      </w:r>
+    </w:p>
+    <w:p/>
+    <w:p>
+      <w:r>
+        <w:t>Bist du einer Lobby beigetreten, so wird deine gesendete Nachricht an alle Mitglieder deiner Lobby gesendet. Dafür verwendest du die Eingabeoption unten bei dem Chatfenster.</w:t>
+      </w:r>
+    </w:p>
+    <w:p/>
+    <w:p/>
+    <w:p>
+      <w:pPr>
+        <w:pStyle w:val="Heading2"/>
+      </w:pPr>
+      <w:r>
+        <w:t>/b</w:t>
+      </w:r>
+    </w:p>
+    <w:p/>
+    <w:p>
+      <w:r>
+        <w:t xml:space="preserve">Möchtest du eine Nachricht an alle Spieler und Spielerinnen senden, die sich momentan auf dem Server befinden, so schreibe „/b </w:t>
+      </w:r>
+      <w:proofErr w:type="spellStart"/>
+      <w:r>
+        <w:t>deineNachricht</w:t>
+      </w:r>
+      <w:proofErr w:type="spellEnd"/>
+      <w:r>
+        <w:t xml:space="preserve">“ in die Eingabeoption unten </w:t>
+      </w:r>
+      <w:r>
+        <w:t>beim</w:t>
+      </w:r>
+      <w:r>
+        <w:t xml:space="preserve"> Chatfenster.</w:t>
+      </w:r>
+    </w:p>
+    <w:p/>
+    <w:p/>
+    <w:p>
+      <w:pPr>
+        <w:pStyle w:val="Heading2"/>
+      </w:pPr>
+      <w:r>
+        <w:t>/w</w:t>
+      </w:r>
+    </w:p>
+    <w:p/>
+    <w:p>
+      <w:r>
+        <w:t xml:space="preserve">Du möchtest, dass nur jemand Bestimmtes deine Nachricht erhält? </w:t>
+      </w:r>
+    </w:p>
+    <w:p>
+      <w:r>
+        <w:t xml:space="preserve">Dann schreibe „/w </w:t>
+      </w:r>
+      <w:proofErr w:type="spellStart"/>
+      <w:r>
+        <w:t>NameDerPerson</w:t>
+      </w:r>
+      <w:proofErr w:type="spellEnd"/>
+      <w:r>
+        <w:t xml:space="preserve"> Nachricht“ in deine Eingabe und schicke den Text ab. Der Server sucht nun nach deinem gewünschten Adressanten / deiner gewünschten Adressantin und schickt die </w:t>
+      </w:r>
+      <w:r>
+        <w:t>Nachricht,</w:t>
+      </w:r>
+      <w:r>
+        <w:t xml:space="preserve"> wenn möglich</w:t>
+      </w:r>
+      <w:r>
+        <w:t>,</w:t>
+      </w:r>
+      <w:r>
+        <w:t xml:space="preserve"> ab.</w:t>
+      </w:r>
+    </w:p>
+    <w:p/>
     <w:sectPr>
       <w:pgSz w:w="11900" w:h="16840"/>
       <w:pgMar w:top="1440" w:right="1440" w:bottom="1440" w:left="1440" w:header="708" w:footer="708" w:gutter="0"/>
@@ -541,6 +2150,49 @@
       <w:lang w:val="de-DE"/>
     </w:rPr>
   </w:style>
+  <w:style w:type="paragraph" w:styleId="Heading1">
+    <w:name w:val="heading 1"/>
+    <w:basedOn w:val="Normal"/>
+    <w:next w:val="Normal"/>
+    <w:link w:val="Heading1Char"/>
+    <w:uiPriority w:val="9"/>
+    <w:qFormat/>
+    <w:rsid w:val="00A5575B"/>
+    <w:pPr>
+      <w:keepNext/>
+      <w:keepLines/>
+      <w:spacing w:before="240"/>
+      <w:outlineLvl w:val="0"/>
+    </w:pPr>
+    <w:rPr>
+      <w:rFonts w:asciiTheme="majorHAnsi" w:eastAsiaTheme="majorEastAsia" w:hAnsiTheme="majorHAnsi" w:cstheme="majorBidi"/>
+      <w:color w:val="2F5496" w:themeColor="accent1" w:themeShade="BF"/>
+      <w:sz w:val="32"/>
+      <w:szCs w:val="32"/>
+    </w:rPr>
+  </w:style>
+  <w:style w:type="paragraph" w:styleId="Heading2">
+    <w:name w:val="heading 2"/>
+    <w:basedOn w:val="Normal"/>
+    <w:next w:val="Normal"/>
+    <w:link w:val="Heading2Char"/>
+    <w:uiPriority w:val="9"/>
+    <w:unhideWhenUsed/>
+    <w:qFormat/>
+    <w:rsid w:val="008D5EEB"/>
+    <w:pPr>
+      <w:keepNext/>
+      <w:keepLines/>
+      <w:spacing w:before="40"/>
+      <w:outlineLvl w:val="1"/>
+    </w:pPr>
+    <w:rPr>
+      <w:rFonts w:asciiTheme="majorHAnsi" w:eastAsiaTheme="majorEastAsia" w:hAnsiTheme="majorHAnsi" w:cstheme="majorBidi"/>
+      <w:color w:val="2F5496" w:themeColor="accent1" w:themeShade="BF"/>
+      <w:sz w:val="26"/>
+      <w:szCs w:val="26"/>
+    </w:rPr>
+  </w:style>
   <w:style w:type="character" w:default="1" w:styleId="DefaultParagraphFont">
     <w:name w:val="Default Paragraph Font"/>
     <w:uiPriority w:val="1"/>
@@ -567,6 +2219,209 @@
     <w:uiPriority w:val="99"/>
     <w:semiHidden/>
     <w:unhideWhenUsed/>
+  </w:style>
+  <w:style w:type="character" w:customStyle="1" w:styleId="Heading1Char">
+    <w:name w:val="Heading 1 Char"/>
+    <w:basedOn w:val="DefaultParagraphFont"/>
+    <w:link w:val="Heading1"/>
+    <w:uiPriority w:val="9"/>
+    <w:rsid w:val="00A5575B"/>
+    <w:rPr>
+      <w:rFonts w:asciiTheme="majorHAnsi" w:eastAsiaTheme="majorEastAsia" w:hAnsiTheme="majorHAnsi" w:cstheme="majorBidi"/>
+      <w:color w:val="2F5496" w:themeColor="accent1" w:themeShade="BF"/>
+      <w:sz w:val="32"/>
+      <w:szCs w:val="32"/>
+      <w:lang w:val="de-DE"/>
+    </w:rPr>
+  </w:style>
+  <w:style w:type="paragraph" w:styleId="TOCHeading">
+    <w:name w:val="TOC Heading"/>
+    <w:basedOn w:val="Heading1"/>
+    <w:next w:val="Normal"/>
+    <w:uiPriority w:val="39"/>
+    <w:unhideWhenUsed/>
+    <w:qFormat/>
+    <w:rsid w:val="00A5575B"/>
+    <w:pPr>
+      <w:spacing w:before="480" w:line="276" w:lineRule="auto"/>
+      <w:outlineLvl w:val="9"/>
+    </w:pPr>
+    <w:rPr>
+      <w:b/>
+      <w:bCs/>
+      <w:sz w:val="28"/>
+      <w:szCs w:val="28"/>
+      <w:lang w:val="en-US"/>
+    </w:rPr>
+  </w:style>
+  <w:style w:type="paragraph" w:styleId="TOC1">
+    <w:name w:val="toc 1"/>
+    <w:basedOn w:val="Normal"/>
+    <w:next w:val="Normal"/>
+    <w:autoRedefine/>
+    <w:uiPriority w:val="39"/>
+    <w:unhideWhenUsed/>
+    <w:rsid w:val="00A5575B"/>
+    <w:pPr>
+      <w:spacing w:before="360" w:after="360"/>
+    </w:pPr>
+    <w:rPr>
+      <w:rFonts w:cstheme="minorHAnsi"/>
+      <w:b/>
+      <w:bCs/>
+      <w:caps/>
+      <w:sz w:val="22"/>
+      <w:szCs w:val="22"/>
+      <w:u w:val="single"/>
+    </w:rPr>
+  </w:style>
+  <w:style w:type="character" w:styleId="Hyperlink">
+    <w:name w:val="Hyperlink"/>
+    <w:basedOn w:val="DefaultParagraphFont"/>
+    <w:uiPriority w:val="99"/>
+    <w:unhideWhenUsed/>
+    <w:rsid w:val="00A5575B"/>
+    <w:rPr>
+      <w:color w:val="0563C1" w:themeColor="hyperlink"/>
+      <w:u w:val="single"/>
+    </w:rPr>
+  </w:style>
+  <w:style w:type="paragraph" w:styleId="TOC2">
+    <w:name w:val="toc 2"/>
+    <w:basedOn w:val="Normal"/>
+    <w:next w:val="Normal"/>
+    <w:autoRedefine/>
+    <w:uiPriority w:val="39"/>
+    <w:unhideWhenUsed/>
+    <w:rsid w:val="00A5575B"/>
+    <w:rPr>
+      <w:rFonts w:cstheme="minorHAnsi"/>
+      <w:b/>
+      <w:bCs/>
+      <w:smallCaps/>
+      <w:sz w:val="22"/>
+      <w:szCs w:val="22"/>
+    </w:rPr>
+  </w:style>
+  <w:style w:type="paragraph" w:styleId="TOC3">
+    <w:name w:val="toc 3"/>
+    <w:basedOn w:val="Normal"/>
+    <w:next w:val="Normal"/>
+    <w:autoRedefine/>
+    <w:uiPriority w:val="39"/>
+    <w:semiHidden/>
+    <w:unhideWhenUsed/>
+    <w:rsid w:val="00A5575B"/>
+    <w:rPr>
+      <w:rFonts w:cstheme="minorHAnsi"/>
+      <w:smallCaps/>
+      <w:sz w:val="22"/>
+      <w:szCs w:val="22"/>
+    </w:rPr>
+  </w:style>
+  <w:style w:type="paragraph" w:styleId="TOC4">
+    <w:name w:val="toc 4"/>
+    <w:basedOn w:val="Normal"/>
+    <w:next w:val="Normal"/>
+    <w:autoRedefine/>
+    <w:uiPriority w:val="39"/>
+    <w:semiHidden/>
+    <w:unhideWhenUsed/>
+    <w:rsid w:val="00A5575B"/>
+    <w:rPr>
+      <w:rFonts w:cstheme="minorHAnsi"/>
+      <w:sz w:val="22"/>
+      <w:szCs w:val="22"/>
+    </w:rPr>
+  </w:style>
+  <w:style w:type="paragraph" w:styleId="TOC5">
+    <w:name w:val="toc 5"/>
+    <w:basedOn w:val="Normal"/>
+    <w:next w:val="Normal"/>
+    <w:autoRedefine/>
+    <w:uiPriority w:val="39"/>
+    <w:semiHidden/>
+    <w:unhideWhenUsed/>
+    <w:rsid w:val="00A5575B"/>
+    <w:rPr>
+      <w:rFonts w:cstheme="minorHAnsi"/>
+      <w:sz w:val="22"/>
+      <w:szCs w:val="22"/>
+    </w:rPr>
+  </w:style>
+  <w:style w:type="paragraph" w:styleId="TOC6">
+    <w:name w:val="toc 6"/>
+    <w:basedOn w:val="Normal"/>
+    <w:next w:val="Normal"/>
+    <w:autoRedefine/>
+    <w:uiPriority w:val="39"/>
+    <w:semiHidden/>
+    <w:unhideWhenUsed/>
+    <w:rsid w:val="00A5575B"/>
+    <w:rPr>
+      <w:rFonts w:cstheme="minorHAnsi"/>
+      <w:sz w:val="22"/>
+      <w:szCs w:val="22"/>
+    </w:rPr>
+  </w:style>
+  <w:style w:type="paragraph" w:styleId="TOC7">
+    <w:name w:val="toc 7"/>
+    <w:basedOn w:val="Normal"/>
+    <w:next w:val="Normal"/>
+    <w:autoRedefine/>
+    <w:uiPriority w:val="39"/>
+    <w:semiHidden/>
+    <w:unhideWhenUsed/>
+    <w:rsid w:val="00A5575B"/>
+    <w:rPr>
+      <w:rFonts w:cstheme="minorHAnsi"/>
+      <w:sz w:val="22"/>
+      <w:szCs w:val="22"/>
+    </w:rPr>
+  </w:style>
+  <w:style w:type="paragraph" w:styleId="TOC8">
+    <w:name w:val="toc 8"/>
+    <w:basedOn w:val="Normal"/>
+    <w:next w:val="Normal"/>
+    <w:autoRedefine/>
+    <w:uiPriority w:val="39"/>
+    <w:semiHidden/>
+    <w:unhideWhenUsed/>
+    <w:rsid w:val="00A5575B"/>
+    <w:rPr>
+      <w:rFonts w:cstheme="minorHAnsi"/>
+      <w:sz w:val="22"/>
+      <w:szCs w:val="22"/>
+    </w:rPr>
+  </w:style>
+  <w:style w:type="paragraph" w:styleId="TOC9">
+    <w:name w:val="toc 9"/>
+    <w:basedOn w:val="Normal"/>
+    <w:next w:val="Normal"/>
+    <w:autoRedefine/>
+    <w:uiPriority w:val="39"/>
+    <w:semiHidden/>
+    <w:unhideWhenUsed/>
+    <w:rsid w:val="00A5575B"/>
+    <w:rPr>
+      <w:rFonts w:cstheme="minorHAnsi"/>
+      <w:sz w:val="22"/>
+      <w:szCs w:val="22"/>
+    </w:rPr>
+  </w:style>
+  <w:style w:type="character" w:customStyle="1" w:styleId="Heading2Char">
+    <w:name w:val="Heading 2 Char"/>
+    <w:basedOn w:val="DefaultParagraphFont"/>
+    <w:link w:val="Heading2"/>
+    <w:uiPriority w:val="9"/>
+    <w:rsid w:val="008D5EEB"/>
+    <w:rPr>
+      <w:rFonts w:asciiTheme="majorHAnsi" w:eastAsiaTheme="majorEastAsia" w:hAnsiTheme="majorHAnsi" w:cstheme="majorBidi"/>
+      <w:color w:val="2F5496" w:themeColor="accent1" w:themeShade="BF"/>
+      <w:sz w:val="26"/>
+      <w:szCs w:val="26"/>
+      <w:lang w:val="de-DE"/>
+    </w:rPr>
   </w:style>
 </w:styles>
 </file>
@@ -864,4 +2719,16 @@
     </a:ext>
   </a:extLst>
 </a:theme>
+</file>
+
+<file path=customXml/item1.xml><?xml version="1.0" encoding="utf-8"?>
+<b:Sources xmlns:b="http://schemas.openxmlformats.org/officeDocument/2006/bibliography" xmlns="http://schemas.openxmlformats.org/officeDocument/2006/bibliography" SelectedStyle="/APASixthEditionOfficeOnline.xsl" StyleName="APA" Version="6"/>
+</file>
+
+<file path=customXml/itemProps1.xml><?xml version="1.0" encoding="utf-8"?>
+<ds:datastoreItem xmlns:ds="http://schemas.openxmlformats.org/officeDocument/2006/customXml" ds:itemID="{FDE6CF90-A6B7-FF44-BA9F-28AD49E0E363}">
+  <ds:schemaRefs>
+    <ds:schemaRef ds:uri="http://schemas.openxmlformats.org/officeDocument/2006/bibliography"/>
+  </ds:schemaRefs>
+</ds:datastoreItem>
 </file>
</xml_diff>

<commit_message>
update of the list of contents in the manual. >Chat< was missing
</commit_message>
<xml_diff>
--- a/Dokumentationen/Manual.docx
+++ b/Dokumentationen/Manual.docx
@@ -71,28 +71,49 @@
       </w:pPr>
     </w:p>
     <w:p>
-      <w:r>
+      <w:pPr>
+        <w:rPr>
+          <w:lang w:val="en-US"/>
+        </w:rPr>
+      </w:pPr>
+      <w:r>
+        <w:rPr>
+          <w:lang w:val="en-US"/>
+        </w:rPr>
         <w:t>V</w:t>
       </w:r>
       <w:r>
-        <w:t xml:space="preserve">on Melanie </w:t>
-      </w:r>
-      <w:proofErr w:type="spellStart"/>
-      <w:r>
-        <w:t>Svab</w:t>
-      </w:r>
-      <w:proofErr w:type="spellEnd"/>
-      <w:r>
+        <w:rPr>
+          <w:lang w:val="en-US"/>
+        </w:rPr>
+        <w:t>on Melanie Svab</w:t>
+      </w:r>
+      <w:r>
+        <w:rPr>
+          <w:lang w:val="en-US"/>
+        </w:rPr>
         <w:t>, Rohail Gondal, Dennis Grunenberg, Natasha Dudler</w:t>
       </w:r>
     </w:p>
-    <w:p/>
-    <w:p/>
+    <w:p>
+      <w:pPr>
+        <w:rPr>
+          <w:lang w:val="en-US"/>
+        </w:rPr>
+      </w:pPr>
+    </w:p>
+    <w:p>
+      <w:pPr>
+        <w:rPr>
+          <w:lang w:val="en-US"/>
+        </w:rPr>
+      </w:pPr>
+    </w:p>
     <w:p>
       <w:pPr>
         <w:pStyle w:val="Heading1"/>
       </w:pPr>
-      <w:bookmarkStart w:id="0" w:name="_Toc36900988"/>
+      <w:bookmarkStart w:id="0" w:name="_Toc36901547"/>
       <w:r>
         <w:t>Beschreibung</w:t>
       </w:r>
@@ -168,6 +189,15 @@
     </w:p>
     <w:sdt>
       <w:sdtPr>
+        <w:rPr>
+          <w:rFonts w:asciiTheme="minorHAnsi" w:eastAsiaTheme="minorHAnsi" w:hAnsiTheme="minorHAnsi" w:cstheme="minorBidi"/>
+          <w:b w:val="0"/>
+          <w:bCs w:val="0"/>
+          <w:color w:val="auto"/>
+          <w:sz w:val="24"/>
+          <w:szCs w:val="24"/>
+          <w:lang w:val="de-DE"/>
+        </w:rPr>
         <w:id w:val="972326951"/>
         <w:docPartObj>
           <w:docPartGallery w:val="Table of Contents"/>
@@ -176,12 +206,7 @@
       </w:sdtPr>
       <w:sdtEndPr>
         <w:rPr>
-          <w:rFonts w:asciiTheme="minorHAnsi" w:eastAsiaTheme="minorHAnsi" w:hAnsiTheme="minorHAnsi" w:cstheme="minorBidi"/>
           <w:noProof/>
-          <w:color w:val="auto"/>
-          <w:sz w:val="24"/>
-          <w:szCs w:val="24"/>
-          <w:lang w:val="de-DE"/>
         </w:rPr>
       </w:sdtEndPr>
       <w:sdtContent>
@@ -234,7 +259,7 @@
             </w:rPr>
             <w:fldChar w:fldCharType="separate"/>
           </w:r>
-          <w:hyperlink w:anchor="_Toc36900988" w:history="1">
+          <w:hyperlink w:anchor="_Toc36901547" w:history="1">
             <w:r>
               <w:rPr>
                 <w:rStyle w:val="Hyperlink"/>
@@ -261,7 +286,7 @@
                 <w:noProof/>
                 <w:webHidden/>
               </w:rPr>
-              <w:instrText xml:space="preserve"> PAGEREF _Toc36900988 \h </w:instrText>
+              <w:instrText xml:space="preserve"> PAGEREF _Toc36901547 \h </w:instrText>
             </w:r>
             <w:r>
               <w:rPr>
@@ -310,7 +335,7 @@
               <w:lang w:val="en-CH" w:eastAsia="en-GB"/>
             </w:rPr>
           </w:pPr>
-          <w:hyperlink w:anchor="_Toc36900989" w:history="1">
+          <w:hyperlink w:anchor="_Toc36901548" w:history="1">
             <w:r>
               <w:rPr>
                 <w:rStyle w:val="Hyperlink"/>
@@ -337,7 +362,7 @@
                 <w:noProof/>
                 <w:webHidden/>
               </w:rPr>
-              <w:instrText xml:space="preserve"> PAGEREF _Toc36900989 \h </w:instrText>
+              <w:instrText xml:space="preserve"> PAGEREF _Toc36901548 \h </w:instrText>
             </w:r>
             <w:r>
               <w:rPr>
@@ -386,7 +411,7 @@
               <w:lang w:val="en-CH" w:eastAsia="en-GB"/>
             </w:rPr>
           </w:pPr>
-          <w:hyperlink w:anchor="_Toc36900990" w:history="1">
+          <w:hyperlink w:anchor="_Toc36901549" w:history="1">
             <w:r>
               <w:rPr>
                 <w:rStyle w:val="Hyperlink"/>
@@ -413,7 +438,7 @@
                 <w:noProof/>
                 <w:webHidden/>
               </w:rPr>
-              <w:instrText xml:space="preserve"> PAGEREF _Toc36900990 \h </w:instrText>
+              <w:instrText xml:space="preserve"> PAGEREF _Toc36901549 \h </w:instrText>
             </w:r>
             <w:r>
               <w:rPr>
@@ -461,7 +486,7 @@
               <w:lang w:val="en-CH" w:eastAsia="en-GB"/>
             </w:rPr>
           </w:pPr>
-          <w:hyperlink w:anchor="_Toc36900991" w:history="1">
+          <w:hyperlink w:anchor="_Toc36901550" w:history="1">
             <w:r>
               <w:rPr>
                 <w:rStyle w:val="Hyperlink"/>
@@ -488,7 +513,7 @@
                 <w:noProof/>
                 <w:webHidden/>
               </w:rPr>
-              <w:instrText xml:space="preserve"> PAGEREF _Toc36900991 \h </w:instrText>
+              <w:instrText xml:space="preserve"> PAGEREF _Toc36901550 \h </w:instrText>
             </w:r>
             <w:r>
               <w:rPr>
@@ -536,7 +561,7 @@
               <w:lang w:val="en-CH" w:eastAsia="en-GB"/>
             </w:rPr>
           </w:pPr>
-          <w:hyperlink w:anchor="_Toc36900992" w:history="1">
+          <w:hyperlink w:anchor="_Toc36901551" w:history="1">
             <w:r>
               <w:rPr>
                 <w:rStyle w:val="Hyperlink"/>
@@ -563,7 +588,7 @@
                 <w:noProof/>
                 <w:webHidden/>
               </w:rPr>
-              <w:instrText xml:space="preserve"> PAGEREF _Toc36900992 \h </w:instrText>
+              <w:instrText xml:space="preserve"> PAGEREF _Toc36901551 \h </w:instrText>
             </w:r>
             <w:r>
               <w:rPr>
@@ -611,7 +636,7 @@
               <w:lang w:val="en-CH" w:eastAsia="en-GB"/>
             </w:rPr>
           </w:pPr>
-          <w:hyperlink w:anchor="_Toc36900993" w:history="1">
+          <w:hyperlink w:anchor="_Toc36901552" w:history="1">
             <w:r>
               <w:rPr>
                 <w:rStyle w:val="Hyperlink"/>
@@ -638,7 +663,7 @@
                 <w:noProof/>
                 <w:webHidden/>
               </w:rPr>
-              <w:instrText xml:space="preserve"> PAGEREF _Toc36900993 \h </w:instrText>
+              <w:instrText xml:space="preserve"> PAGEREF _Toc36901552 \h </w:instrText>
             </w:r>
             <w:r>
               <w:rPr>
@@ -686,7 +711,7 @@
               <w:lang w:val="en-CH" w:eastAsia="en-GB"/>
             </w:rPr>
           </w:pPr>
-          <w:hyperlink w:anchor="_Toc36900994" w:history="1">
+          <w:hyperlink w:anchor="_Toc36901553" w:history="1">
             <w:r>
               <w:rPr>
                 <w:rStyle w:val="Hyperlink"/>
@@ -713,7 +738,7 @@
                 <w:noProof/>
                 <w:webHidden/>
               </w:rPr>
-              <w:instrText xml:space="preserve"> PAGEREF _Toc36900994 \h </w:instrText>
+              <w:instrText xml:space="preserve"> PAGEREF _Toc36901553 \h </w:instrText>
             </w:r>
             <w:r>
               <w:rPr>
@@ -761,7 +786,7 @@
               <w:lang w:val="en-CH" w:eastAsia="en-GB"/>
             </w:rPr>
           </w:pPr>
-          <w:hyperlink w:anchor="_Toc36900995" w:history="1">
+          <w:hyperlink w:anchor="_Toc36901554" w:history="1">
             <w:r>
               <w:rPr>
                 <w:rStyle w:val="Hyperlink"/>
@@ -788,7 +813,7 @@
                 <w:noProof/>
                 <w:webHidden/>
               </w:rPr>
-              <w:instrText xml:space="preserve"> PAGEREF _Toc36900995 \h </w:instrText>
+              <w:instrText xml:space="preserve"> PAGEREF _Toc36901554 \h </w:instrText>
             </w:r>
             <w:r>
               <w:rPr>
@@ -836,7 +861,7 @@
               <w:lang w:val="en-CH" w:eastAsia="en-GB"/>
             </w:rPr>
           </w:pPr>
-          <w:hyperlink w:anchor="_Toc36900996" w:history="1">
+          <w:hyperlink w:anchor="_Toc36901555" w:history="1">
             <w:r>
               <w:rPr>
                 <w:rStyle w:val="Hyperlink"/>
@@ -863,7 +888,7 @@
                 <w:noProof/>
                 <w:webHidden/>
               </w:rPr>
-              <w:instrText xml:space="preserve"> PAGEREF _Toc36900996 \h </w:instrText>
+              <w:instrText xml:space="preserve"> PAGEREF _Toc36901555 \h </w:instrText>
             </w:r>
             <w:r>
               <w:rPr>
@@ -911,7 +936,7 @@
               <w:lang w:val="en-CH" w:eastAsia="en-GB"/>
             </w:rPr>
           </w:pPr>
-          <w:hyperlink w:anchor="_Toc36900997" w:history="1">
+          <w:hyperlink w:anchor="_Toc36901556" w:history="1">
             <w:r>
               <w:rPr>
                 <w:rStyle w:val="Hyperlink"/>
@@ -938,7 +963,7 @@
                 <w:noProof/>
                 <w:webHidden/>
               </w:rPr>
-              <w:instrText xml:space="preserve"> PAGEREF _Toc36900997 \h </w:instrText>
+              <w:instrText xml:space="preserve"> PAGEREF _Toc36901556 \h </w:instrText>
             </w:r>
             <w:r>
               <w:rPr>
@@ -986,13 +1011,27 @@
               <w:lang w:val="en-CH" w:eastAsia="en-GB"/>
             </w:rPr>
           </w:pPr>
-          <w:hyperlink w:anchor="_Toc36900998" w:history="1">
+          <w:hyperlink w:anchor="_Toc36901557" w:history="1">
             <w:r>
               <w:rPr>
                 <w:rStyle w:val="Hyperlink"/>
                 <w:noProof/>
               </w:rPr>
-              <w:t>BACK</w:t>
+              <w:t>BA</w:t>
+            </w:r>
+            <w:r>
+              <w:rPr>
+                <w:rStyle w:val="Hyperlink"/>
+                <w:noProof/>
+              </w:rPr>
+              <w:t>C</w:t>
+            </w:r>
+            <w:r>
+              <w:rPr>
+                <w:rStyle w:val="Hyperlink"/>
+                <w:noProof/>
+              </w:rPr>
+              <w:t>K</w:t>
             </w:r>
             <w:r>
               <w:rPr>
@@ -1013,7 +1052,7 @@
                 <w:noProof/>
                 <w:webHidden/>
               </w:rPr>
-              <w:instrText xml:space="preserve"> PAGEREF _Toc36900998 \h </w:instrText>
+              <w:instrText xml:space="preserve"> PAGEREF _Toc36901557 \h </w:instrText>
             </w:r>
             <w:r>
               <w:rPr>
@@ -1061,7 +1100,7 @@
               <w:lang w:val="en-CH" w:eastAsia="en-GB"/>
             </w:rPr>
           </w:pPr>
-          <w:hyperlink w:anchor="_Toc36900999" w:history="1">
+          <w:hyperlink w:anchor="_Toc36901558" w:history="1">
             <w:r>
               <w:rPr>
                 <w:rStyle w:val="Hyperlink"/>
@@ -1088,7 +1127,7 @@
                 <w:noProof/>
                 <w:webHidden/>
               </w:rPr>
-              <w:instrText xml:space="preserve"> PAGEREF _Toc36900999 \h </w:instrText>
+              <w:instrText xml:space="preserve"> PAGEREF _Toc36901558 \h </w:instrText>
             </w:r>
             <w:r>
               <w:rPr>
@@ -1136,7 +1175,7 @@
               <w:lang w:val="en-CH" w:eastAsia="en-GB"/>
             </w:rPr>
           </w:pPr>
-          <w:hyperlink w:anchor="_Toc36901000" w:history="1">
+          <w:hyperlink w:anchor="_Toc36901559" w:history="1">
             <w:r>
               <w:rPr>
                 <w:rStyle w:val="Hyperlink"/>
@@ -1163,7 +1202,7 @@
                 <w:noProof/>
                 <w:webHidden/>
               </w:rPr>
-              <w:instrText xml:space="preserve"> PAGEREF _Toc36901000 \h </w:instrText>
+              <w:instrText xml:space="preserve"> PAGEREF _Toc36901559 \h </w:instrText>
             </w:r>
             <w:r>
               <w:rPr>
@@ -1212,7 +1251,7 @@
               <w:lang w:val="en-CH" w:eastAsia="en-GB"/>
             </w:rPr>
           </w:pPr>
-          <w:hyperlink w:anchor="_Toc36901001" w:history="1">
+          <w:hyperlink w:anchor="_Toc36901560" w:history="1">
             <w:r>
               <w:rPr>
                 <w:rStyle w:val="Hyperlink"/>
@@ -1239,7 +1278,7 @@
                 <w:noProof/>
                 <w:webHidden/>
               </w:rPr>
-              <w:instrText xml:space="preserve"> PAGEREF _Toc36901001 \h </w:instrText>
+              <w:instrText xml:space="preserve"> PAGEREF _Toc36901560 \h </w:instrText>
             </w:r>
             <w:r>
               <w:rPr>
@@ -1259,7 +1298,232 @@
                 <w:noProof/>
                 <w:webHidden/>
               </w:rPr>
-              <w:t>4</w:t>
+              <w:t>5</w:t>
+            </w:r>
+            <w:r>
+              <w:rPr>
+                <w:noProof/>
+                <w:webHidden/>
+              </w:rPr>
+              <w:fldChar w:fldCharType="end"/>
+            </w:r>
+          </w:hyperlink>
+        </w:p>
+        <w:p>
+          <w:pPr>
+            <w:pStyle w:val="TOC2"/>
+            <w:tabs>
+              <w:tab w:val="right" w:leader="dot" w:pos="9010"/>
+            </w:tabs>
+            <w:rPr>
+              <w:rFonts w:eastAsiaTheme="minorEastAsia" w:cstheme="minorBidi"/>
+              <w:b w:val="0"/>
+              <w:bCs w:val="0"/>
+              <w:smallCaps w:val="0"/>
+              <w:noProof/>
+              <w:sz w:val="24"/>
+              <w:szCs w:val="24"/>
+              <w:lang w:val="en-CH" w:eastAsia="en-GB"/>
+            </w:rPr>
+          </w:pPr>
+          <w:hyperlink w:anchor="_Toc36901561" w:history="1">
+            <w:r>
+              <w:rPr>
+                <w:rStyle w:val="Hyperlink"/>
+                <w:noProof/>
+              </w:rPr>
+              <w:t>Lobby</w:t>
+            </w:r>
+            <w:r>
+              <w:rPr>
+                <w:noProof/>
+                <w:webHidden/>
+              </w:rPr>
+              <w:tab/>
+            </w:r>
+            <w:r>
+              <w:rPr>
+                <w:noProof/>
+                <w:webHidden/>
+              </w:rPr>
+              <w:fldChar w:fldCharType="begin"/>
+            </w:r>
+            <w:r>
+              <w:rPr>
+                <w:noProof/>
+                <w:webHidden/>
+              </w:rPr>
+              <w:instrText xml:space="preserve"> PAGEREF _Toc36901561 \h </w:instrText>
+            </w:r>
+            <w:r>
+              <w:rPr>
+                <w:noProof/>
+                <w:webHidden/>
+              </w:rPr>
+            </w:r>
+            <w:r>
+              <w:rPr>
+                <w:noProof/>
+                <w:webHidden/>
+              </w:rPr>
+              <w:fldChar w:fldCharType="separate"/>
+            </w:r>
+            <w:r>
+              <w:rPr>
+                <w:noProof/>
+                <w:webHidden/>
+              </w:rPr>
+              <w:t>5</w:t>
+            </w:r>
+            <w:r>
+              <w:rPr>
+                <w:noProof/>
+                <w:webHidden/>
+              </w:rPr>
+              <w:fldChar w:fldCharType="end"/>
+            </w:r>
+          </w:hyperlink>
+        </w:p>
+        <w:p>
+          <w:pPr>
+            <w:pStyle w:val="TOC2"/>
+            <w:tabs>
+              <w:tab w:val="right" w:leader="dot" w:pos="9010"/>
+            </w:tabs>
+            <w:rPr>
+              <w:rFonts w:eastAsiaTheme="minorEastAsia" w:cstheme="minorBidi"/>
+              <w:b w:val="0"/>
+              <w:bCs w:val="0"/>
+              <w:smallCaps w:val="0"/>
+              <w:noProof/>
+              <w:sz w:val="24"/>
+              <w:szCs w:val="24"/>
+              <w:lang w:val="en-CH" w:eastAsia="en-GB"/>
+            </w:rPr>
+          </w:pPr>
+          <w:hyperlink w:anchor="_Toc36901562" w:history="1">
+            <w:r>
+              <w:rPr>
+                <w:rStyle w:val="Hyperlink"/>
+                <w:noProof/>
+              </w:rPr>
+              <w:t>/b</w:t>
+            </w:r>
+            <w:r>
+              <w:rPr>
+                <w:noProof/>
+                <w:webHidden/>
+              </w:rPr>
+              <w:tab/>
+            </w:r>
+            <w:r>
+              <w:rPr>
+                <w:noProof/>
+                <w:webHidden/>
+              </w:rPr>
+              <w:fldChar w:fldCharType="begin"/>
+            </w:r>
+            <w:r>
+              <w:rPr>
+                <w:noProof/>
+                <w:webHidden/>
+              </w:rPr>
+              <w:instrText xml:space="preserve"> PAGEREF _Toc36901562 \h </w:instrText>
+            </w:r>
+            <w:r>
+              <w:rPr>
+                <w:noProof/>
+                <w:webHidden/>
+              </w:rPr>
+            </w:r>
+            <w:r>
+              <w:rPr>
+                <w:noProof/>
+                <w:webHidden/>
+              </w:rPr>
+              <w:fldChar w:fldCharType="separate"/>
+            </w:r>
+            <w:r>
+              <w:rPr>
+                <w:noProof/>
+                <w:webHidden/>
+              </w:rPr>
+              <w:t>5</w:t>
+            </w:r>
+            <w:r>
+              <w:rPr>
+                <w:noProof/>
+                <w:webHidden/>
+              </w:rPr>
+              <w:fldChar w:fldCharType="end"/>
+            </w:r>
+          </w:hyperlink>
+        </w:p>
+        <w:p>
+          <w:pPr>
+            <w:pStyle w:val="TOC2"/>
+            <w:tabs>
+              <w:tab w:val="right" w:leader="dot" w:pos="9010"/>
+            </w:tabs>
+            <w:rPr>
+              <w:rFonts w:eastAsiaTheme="minorEastAsia" w:cstheme="minorBidi"/>
+              <w:b w:val="0"/>
+              <w:bCs w:val="0"/>
+              <w:smallCaps w:val="0"/>
+              <w:noProof/>
+              <w:sz w:val="24"/>
+              <w:szCs w:val="24"/>
+              <w:lang w:val="en-CH" w:eastAsia="en-GB"/>
+            </w:rPr>
+          </w:pPr>
+          <w:hyperlink w:anchor="_Toc36901563" w:history="1">
+            <w:r>
+              <w:rPr>
+                <w:rStyle w:val="Hyperlink"/>
+                <w:noProof/>
+              </w:rPr>
+              <w:t>/w</w:t>
+            </w:r>
+            <w:r>
+              <w:rPr>
+                <w:noProof/>
+                <w:webHidden/>
+              </w:rPr>
+              <w:tab/>
+            </w:r>
+            <w:r>
+              <w:rPr>
+                <w:noProof/>
+                <w:webHidden/>
+              </w:rPr>
+              <w:fldChar w:fldCharType="begin"/>
+            </w:r>
+            <w:r>
+              <w:rPr>
+                <w:noProof/>
+                <w:webHidden/>
+              </w:rPr>
+              <w:instrText xml:space="preserve"> PAGEREF _Toc36901563 \h </w:instrText>
+            </w:r>
+            <w:r>
+              <w:rPr>
+                <w:noProof/>
+                <w:webHidden/>
+              </w:rPr>
+            </w:r>
+            <w:r>
+              <w:rPr>
+                <w:noProof/>
+                <w:webHidden/>
+              </w:rPr>
+              <w:fldChar w:fldCharType="separate"/>
+            </w:r>
+            <w:r>
+              <w:rPr>
+                <w:noProof/>
+                <w:webHidden/>
+              </w:rPr>
+              <w:t>5</w:t>
             </w:r>
             <w:r>
               <w:rPr>
@@ -1291,7 +1555,7 @@
       <w:pPr>
         <w:pStyle w:val="Heading1"/>
       </w:pPr>
-      <w:bookmarkStart w:id="1" w:name="_Toc36900989"/>
+      <w:bookmarkStart w:id="1" w:name="_Toc36901548"/>
       <w:r>
         <w:lastRenderedPageBreak/>
         <w:t>Spielbeginn</w:t>
@@ -1364,7 +1628,7 @@
       <w:pPr>
         <w:pStyle w:val="Heading1"/>
       </w:pPr>
-      <w:bookmarkStart w:id="2" w:name="_Toc36900990"/>
+      <w:bookmarkStart w:id="2" w:name="_Toc36901549"/>
       <w:r>
         <w:t>Wichtige Keywords</w:t>
       </w:r>
@@ -1375,7 +1639,7 @@
       <w:pPr>
         <w:pStyle w:val="Heading2"/>
       </w:pPr>
-      <w:bookmarkStart w:id="3" w:name="_Toc36900991"/>
+      <w:bookmarkStart w:id="3" w:name="_Toc36901550"/>
       <w:r>
         <w:t>HELP</w:t>
       </w:r>
@@ -1393,7 +1657,7 @@
       <w:pPr>
         <w:pStyle w:val="Heading2"/>
       </w:pPr>
-      <w:bookmarkStart w:id="4" w:name="_Toc36900992"/>
+      <w:bookmarkStart w:id="4" w:name="_Toc36901551"/>
       <w:r>
         <w:t>QUIT</w:t>
       </w:r>
@@ -1411,7 +1675,7 @@
       <w:pPr>
         <w:pStyle w:val="Heading2"/>
       </w:pPr>
-      <w:bookmarkStart w:id="5" w:name="_Toc36900993"/>
+      <w:bookmarkStart w:id="5" w:name="_Toc36901552"/>
       <w:r>
         <w:t>ENDE</w:t>
       </w:r>
@@ -1429,7 +1693,7 @@
       <w:pPr>
         <w:pStyle w:val="Heading2"/>
       </w:pPr>
-      <w:bookmarkStart w:id="6" w:name="_Toc36900994"/>
+      <w:bookmarkStart w:id="6" w:name="_Toc36901553"/>
       <w:r>
         <w:t>NAME</w:t>
       </w:r>
@@ -1471,7 +1735,7 @@
       <w:pPr>
         <w:pStyle w:val="Heading2"/>
       </w:pPr>
-      <w:bookmarkStart w:id="7" w:name="_Toc36900995"/>
+      <w:bookmarkStart w:id="7" w:name="_Toc36901554"/>
       <w:r>
         <w:t>PLL1</w:t>
       </w:r>
@@ -1510,7 +1774,7 @@
       <w:pPr>
         <w:pStyle w:val="Heading2"/>
       </w:pPr>
-      <w:bookmarkStart w:id="8" w:name="_Toc36900996"/>
+      <w:bookmarkStart w:id="8" w:name="_Toc36901555"/>
       <w:r>
         <w:lastRenderedPageBreak/>
         <w:t>CRE1</w:t>
@@ -1529,7 +1793,7 @@
       <w:pPr>
         <w:pStyle w:val="Heading2"/>
       </w:pPr>
-      <w:bookmarkStart w:id="9" w:name="_Toc36900997"/>
+      <w:bookmarkStart w:id="9" w:name="_Toc36901556"/>
       <w:r>
         <w:t>JOIN / SPEC</w:t>
       </w:r>
@@ -1572,7 +1836,7 @@
       <w:pPr>
         <w:pStyle w:val="Heading2"/>
       </w:pPr>
-      <w:bookmarkStart w:id="10" w:name="_Toc36900998"/>
+      <w:bookmarkStart w:id="10" w:name="_Toc36901557"/>
       <w:r>
         <w:t>BACK</w:t>
       </w:r>
@@ -1590,7 +1854,7 @@
       <w:pPr>
         <w:pStyle w:val="Heading2"/>
       </w:pPr>
-      <w:bookmarkStart w:id="11" w:name="_Toc36900999"/>
+      <w:bookmarkStart w:id="11" w:name="_Toc36901558"/>
       <w:r>
         <w:t>STR1</w:t>
       </w:r>
@@ -1616,7 +1880,7 @@
       <w:pPr>
         <w:pStyle w:val="Heading2"/>
       </w:pPr>
-      <w:bookmarkStart w:id="12" w:name="_Toc36901000"/>
+      <w:bookmarkStart w:id="12" w:name="_Toc36901559"/>
       <w:r>
         <w:t>UPPR / DOWN / LEFT / RIGT</w:t>
       </w:r>
@@ -1648,7 +1912,7 @@
       <w:pPr>
         <w:pStyle w:val="Heading1"/>
       </w:pPr>
-      <w:bookmarkStart w:id="13" w:name="_Toc36901001"/>
+      <w:bookmarkStart w:id="13" w:name="_Toc36901560"/>
       <w:r>
         <w:lastRenderedPageBreak/>
         <w:t>Chat</w:t>
@@ -1660,9 +1924,11 @@
       <w:pPr>
         <w:pStyle w:val="Heading2"/>
       </w:pPr>
+      <w:bookmarkStart w:id="14" w:name="_Toc36901561"/>
       <w:r>
         <w:t>Lobby</w:t>
       </w:r>
+      <w:bookmarkEnd w:id="14"/>
     </w:p>
     <w:p/>
     <w:p>
@@ -1676,9 +1942,11 @@
       <w:pPr>
         <w:pStyle w:val="Heading2"/>
       </w:pPr>
+      <w:bookmarkStart w:id="15" w:name="_Toc36901562"/>
       <w:r>
         <w:t>/b</w:t>
       </w:r>
+      <w:bookmarkEnd w:id="15"/>
     </w:p>
     <w:p/>
     <w:p>
@@ -1706,9 +1974,11 @@
       <w:pPr>
         <w:pStyle w:val="Heading2"/>
       </w:pPr>
+      <w:bookmarkStart w:id="16" w:name="_Toc36901563"/>
       <w:r>
         <w:t>/w</w:t>
       </w:r>
+      <w:bookmarkEnd w:id="16"/>
     </w:p>
     <w:p/>
     <w:p>
@@ -2726,7 +2996,7 @@
 </file>
 
 <file path=customXml/itemProps1.xml><?xml version="1.0" encoding="utf-8"?>
-<ds:datastoreItem xmlns:ds="http://schemas.openxmlformats.org/officeDocument/2006/customXml" ds:itemID="{FDE6CF90-A6B7-FF44-BA9F-28AD49E0E363}">
+<ds:datastoreItem xmlns:ds="http://schemas.openxmlformats.org/officeDocument/2006/customXml" ds:itemID="{24264A64-1371-8048-9AEC-118912F47D31}">
   <ds:schemaRefs>
     <ds:schemaRef ds:uri="http://schemas.openxmlformats.org/officeDocument/2006/bibliography"/>
   </ds:schemaRefs>

</xml_diff>

<commit_message>
finishing manual and correcting spelling mistakes in the code. Clients will be sent out of a lobby as soon as the game has finished
</commit_message>
<xml_diff>
--- a/Dokumentationen/Manual.docx
+++ b/Dokumentationen/Manual.docx
@@ -113,7 +113,7 @@
       <w:pPr>
         <w:pStyle w:val="Heading1"/>
       </w:pPr>
-      <w:bookmarkStart w:id="0" w:name="_Toc36901547"/>
+      <w:bookmarkStart w:id="0" w:name="_Toc36975084"/>
       <w:r>
         <w:t>Beschreibung</w:t>
       </w:r>
@@ -124,6 +124,9 @@
     </w:p>
     <w:p/>
     <w:p>
+      <w:pPr>
+        <w:jc w:val="both"/>
+      </w:pPr>
       <w:r>
         <w:t xml:space="preserve">“The Floor </w:t>
       </w:r>
@@ -146,6 +149,9 @@
       </w:r>
     </w:p>
     <w:p>
+      <w:pPr>
+        <w:jc w:val="both"/>
+      </w:pPr>
       <w:r>
         <w:t xml:space="preserve">Die Grundidee bezieht sich zurück auf „The Floor </w:t>
       </w:r>
@@ -158,8 +164,15 @@
         <w:t xml:space="preserve"> Lava“, wobei als Kind möglichst schnell versucht wurde, auf einen Gegenstand zu springen, um dem Boden zu entkommen, der sich schon bald gedanklich zu Lava entwickelte.</w:t>
       </w:r>
     </w:p>
-    <w:p/>
-    <w:p>
+    <w:p>
+      <w:pPr>
+        <w:jc w:val="both"/>
+      </w:pPr>
+    </w:p>
+    <w:p>
+      <w:pPr>
+        <w:jc w:val="both"/>
+      </w:pPr>
       <w:r>
         <w:t xml:space="preserve">In dieser Fassung steuerst du eine kleine Schildkröte </w:t>
       </w:r>
@@ -179,10 +192,25 @@
         <w:t>. Aber nimm dich in Acht! Ein Erdbeben oder eine Überschwemmung könnte dir das Leben schwer machen.</w:t>
       </w:r>
     </w:p>
-    <w:p/>
-    <w:p/>
-    <w:p/>
-    <w:p>
+    <w:p>
+      <w:pPr>
+        <w:jc w:val="both"/>
+      </w:pPr>
+    </w:p>
+    <w:p>
+      <w:pPr>
+        <w:jc w:val="both"/>
+      </w:pPr>
+    </w:p>
+    <w:p>
+      <w:pPr>
+        <w:jc w:val="both"/>
+      </w:pPr>
+    </w:p>
+    <w:p>
+      <w:pPr>
+        <w:jc w:val="both"/>
+      </w:pPr>
       <w:r>
         <w:br w:type="page"/>
       </w:r>
@@ -213,6 +241,7 @@
         <w:p>
           <w:pPr>
             <w:pStyle w:val="TOCHeading"/>
+            <w:jc w:val="both"/>
             <w:rPr>
               <w:lang w:val="de-DE"/>
             </w:rPr>
@@ -259,7 +288,7 @@
             </w:rPr>
             <w:fldChar w:fldCharType="separate"/>
           </w:r>
-          <w:hyperlink w:anchor="_Toc36901547" w:history="1">
+          <w:hyperlink w:anchor="_Toc36975084" w:history="1">
             <w:r>
               <w:rPr>
                 <w:rStyle w:val="Hyperlink"/>
@@ -286,7 +315,7 @@
                 <w:noProof/>
                 <w:webHidden/>
               </w:rPr>
-              <w:instrText xml:space="preserve"> PAGEREF _Toc36901547 \h </w:instrText>
+              <w:instrText xml:space="preserve"> PAGEREF _Toc36975084 \h </w:instrText>
             </w:r>
             <w:r>
               <w:rPr>
@@ -335,7 +364,7 @@
               <w:lang w:val="en-CH" w:eastAsia="en-GB"/>
             </w:rPr>
           </w:pPr>
-          <w:hyperlink w:anchor="_Toc36901548" w:history="1">
+          <w:hyperlink w:anchor="_Toc36975085" w:history="1">
             <w:r>
               <w:rPr>
                 <w:rStyle w:val="Hyperlink"/>
@@ -362,7 +391,7 @@
                 <w:noProof/>
                 <w:webHidden/>
               </w:rPr>
-              <w:instrText xml:space="preserve"> PAGEREF _Toc36901548 \h </w:instrText>
+              <w:instrText xml:space="preserve"> PAGEREF _Toc36975085 \h </w:instrText>
             </w:r>
             <w:r>
               <w:rPr>
@@ -411,7 +440,7 @@
               <w:lang w:val="en-CH" w:eastAsia="en-GB"/>
             </w:rPr>
           </w:pPr>
-          <w:hyperlink w:anchor="_Toc36901549" w:history="1">
+          <w:hyperlink w:anchor="_Toc36975086" w:history="1">
             <w:r>
               <w:rPr>
                 <w:rStyle w:val="Hyperlink"/>
@@ -438,7 +467,7 @@
                 <w:noProof/>
                 <w:webHidden/>
               </w:rPr>
-              <w:instrText xml:space="preserve"> PAGEREF _Toc36901549 \h </w:instrText>
+              <w:instrText xml:space="preserve"> PAGEREF _Toc36975086 \h </w:instrText>
             </w:r>
             <w:r>
               <w:rPr>
@@ -486,7 +515,7 @@
               <w:lang w:val="en-CH" w:eastAsia="en-GB"/>
             </w:rPr>
           </w:pPr>
-          <w:hyperlink w:anchor="_Toc36901550" w:history="1">
+          <w:hyperlink w:anchor="_Toc36975087" w:history="1">
             <w:r>
               <w:rPr>
                 <w:rStyle w:val="Hyperlink"/>
@@ -513,7 +542,7 @@
                 <w:noProof/>
                 <w:webHidden/>
               </w:rPr>
-              <w:instrText xml:space="preserve"> PAGEREF _Toc36901550 \h </w:instrText>
+              <w:instrText xml:space="preserve"> PAGEREF _Toc36975087 \h </w:instrText>
             </w:r>
             <w:r>
               <w:rPr>
@@ -561,7 +590,7 @@
               <w:lang w:val="en-CH" w:eastAsia="en-GB"/>
             </w:rPr>
           </w:pPr>
-          <w:hyperlink w:anchor="_Toc36901551" w:history="1">
+          <w:hyperlink w:anchor="_Toc36975088" w:history="1">
             <w:r>
               <w:rPr>
                 <w:rStyle w:val="Hyperlink"/>
@@ -588,7 +617,7 @@
                 <w:noProof/>
                 <w:webHidden/>
               </w:rPr>
-              <w:instrText xml:space="preserve"> PAGEREF _Toc36901551 \h </w:instrText>
+              <w:instrText xml:space="preserve"> PAGEREF _Toc36975088 \h </w:instrText>
             </w:r>
             <w:r>
               <w:rPr>
@@ -636,7 +665,7 @@
               <w:lang w:val="en-CH" w:eastAsia="en-GB"/>
             </w:rPr>
           </w:pPr>
-          <w:hyperlink w:anchor="_Toc36901552" w:history="1">
+          <w:hyperlink w:anchor="_Toc36975089" w:history="1">
             <w:r>
               <w:rPr>
                 <w:rStyle w:val="Hyperlink"/>
@@ -663,7 +692,7 @@
                 <w:noProof/>
                 <w:webHidden/>
               </w:rPr>
-              <w:instrText xml:space="preserve"> PAGEREF _Toc36901552 \h </w:instrText>
+              <w:instrText xml:space="preserve"> PAGEREF _Toc36975089 \h </w:instrText>
             </w:r>
             <w:r>
               <w:rPr>
@@ -711,7 +740,7 @@
               <w:lang w:val="en-CH" w:eastAsia="en-GB"/>
             </w:rPr>
           </w:pPr>
-          <w:hyperlink w:anchor="_Toc36901553" w:history="1">
+          <w:hyperlink w:anchor="_Toc36975090" w:history="1">
             <w:r>
               <w:rPr>
                 <w:rStyle w:val="Hyperlink"/>
@@ -738,7 +767,7 @@
                 <w:noProof/>
                 <w:webHidden/>
               </w:rPr>
-              <w:instrText xml:space="preserve"> PAGEREF _Toc36901553 \h </w:instrText>
+              <w:instrText xml:space="preserve"> PAGEREF _Toc36975090 \h </w:instrText>
             </w:r>
             <w:r>
               <w:rPr>
@@ -786,7 +815,7 @@
               <w:lang w:val="en-CH" w:eastAsia="en-GB"/>
             </w:rPr>
           </w:pPr>
-          <w:hyperlink w:anchor="_Toc36901554" w:history="1">
+          <w:hyperlink w:anchor="_Toc36975091" w:history="1">
             <w:r>
               <w:rPr>
                 <w:rStyle w:val="Hyperlink"/>
@@ -813,7 +842,7 @@
                 <w:noProof/>
                 <w:webHidden/>
               </w:rPr>
-              <w:instrText xml:space="preserve"> PAGEREF _Toc36901554 \h </w:instrText>
+              <w:instrText xml:space="preserve"> PAGEREF _Toc36975091 \h </w:instrText>
             </w:r>
             <w:r>
               <w:rPr>
@@ -861,7 +890,7 @@
               <w:lang w:val="en-CH" w:eastAsia="en-GB"/>
             </w:rPr>
           </w:pPr>
-          <w:hyperlink w:anchor="_Toc36901555" w:history="1">
+          <w:hyperlink w:anchor="_Toc36975092" w:history="1">
             <w:r>
               <w:rPr>
                 <w:rStyle w:val="Hyperlink"/>
@@ -888,7 +917,7 @@
                 <w:noProof/>
                 <w:webHidden/>
               </w:rPr>
-              <w:instrText xml:space="preserve"> PAGEREF _Toc36901555 \h </w:instrText>
+              <w:instrText xml:space="preserve"> PAGEREF _Toc36975092 \h </w:instrText>
             </w:r>
             <w:r>
               <w:rPr>
@@ -936,7 +965,7 @@
               <w:lang w:val="en-CH" w:eastAsia="en-GB"/>
             </w:rPr>
           </w:pPr>
-          <w:hyperlink w:anchor="_Toc36901556" w:history="1">
+          <w:hyperlink w:anchor="_Toc36975093" w:history="1">
             <w:r>
               <w:rPr>
                 <w:rStyle w:val="Hyperlink"/>
@@ -963,7 +992,7 @@
                 <w:noProof/>
                 <w:webHidden/>
               </w:rPr>
-              <w:instrText xml:space="preserve"> PAGEREF _Toc36901556 \h </w:instrText>
+              <w:instrText xml:space="preserve"> PAGEREF _Toc36975093 \h </w:instrText>
             </w:r>
             <w:r>
               <w:rPr>
@@ -1011,27 +1040,13 @@
               <w:lang w:val="en-CH" w:eastAsia="en-GB"/>
             </w:rPr>
           </w:pPr>
-          <w:hyperlink w:anchor="_Toc36901557" w:history="1">
+          <w:hyperlink w:anchor="_Toc36975094" w:history="1">
             <w:r>
               <w:rPr>
                 <w:rStyle w:val="Hyperlink"/>
                 <w:noProof/>
               </w:rPr>
-              <w:t>BA</w:t>
-            </w:r>
-            <w:r>
-              <w:rPr>
-                <w:rStyle w:val="Hyperlink"/>
-                <w:noProof/>
-              </w:rPr>
-              <w:t>C</w:t>
-            </w:r>
-            <w:r>
-              <w:rPr>
-                <w:rStyle w:val="Hyperlink"/>
-                <w:noProof/>
-              </w:rPr>
-              <w:t>K</w:t>
+              <w:t>BACK</w:t>
             </w:r>
             <w:r>
               <w:rPr>
@@ -1052,7 +1067,7 @@
                 <w:noProof/>
                 <w:webHidden/>
               </w:rPr>
-              <w:instrText xml:space="preserve"> PAGEREF _Toc36901557 \h </w:instrText>
+              <w:instrText xml:space="preserve"> PAGEREF _Toc36975094 \h </w:instrText>
             </w:r>
             <w:r>
               <w:rPr>
@@ -1100,7 +1115,7 @@
               <w:lang w:val="en-CH" w:eastAsia="en-GB"/>
             </w:rPr>
           </w:pPr>
-          <w:hyperlink w:anchor="_Toc36901558" w:history="1">
+          <w:hyperlink w:anchor="_Toc36975095" w:history="1">
             <w:r>
               <w:rPr>
                 <w:rStyle w:val="Hyperlink"/>
@@ -1127,7 +1142,7 @@
                 <w:noProof/>
                 <w:webHidden/>
               </w:rPr>
-              <w:instrText xml:space="preserve"> PAGEREF _Toc36901558 \h </w:instrText>
+              <w:instrText xml:space="preserve"> PAGEREF _Toc36975095 \h </w:instrText>
             </w:r>
             <w:r>
               <w:rPr>
@@ -1175,7 +1190,7 @@
               <w:lang w:val="en-CH" w:eastAsia="en-GB"/>
             </w:rPr>
           </w:pPr>
-          <w:hyperlink w:anchor="_Toc36901559" w:history="1">
+          <w:hyperlink w:anchor="_Toc36975096" w:history="1">
             <w:r>
               <w:rPr>
                 <w:rStyle w:val="Hyperlink"/>
@@ -1202,7 +1217,82 @@
                 <w:noProof/>
                 <w:webHidden/>
               </w:rPr>
-              <w:instrText xml:space="preserve"> PAGEREF _Toc36901559 \h </w:instrText>
+              <w:instrText xml:space="preserve"> PAGEREF _Toc36975096 \h </w:instrText>
+            </w:r>
+            <w:r>
+              <w:rPr>
+                <w:noProof/>
+                <w:webHidden/>
+              </w:rPr>
+            </w:r>
+            <w:r>
+              <w:rPr>
+                <w:noProof/>
+                <w:webHidden/>
+              </w:rPr>
+              <w:fldChar w:fldCharType="separate"/>
+            </w:r>
+            <w:r>
+              <w:rPr>
+                <w:noProof/>
+                <w:webHidden/>
+              </w:rPr>
+              <w:t>4</w:t>
+            </w:r>
+            <w:r>
+              <w:rPr>
+                <w:noProof/>
+                <w:webHidden/>
+              </w:rPr>
+              <w:fldChar w:fldCharType="end"/>
+            </w:r>
+          </w:hyperlink>
+        </w:p>
+        <w:p>
+          <w:pPr>
+            <w:pStyle w:val="TOC2"/>
+            <w:tabs>
+              <w:tab w:val="right" w:leader="dot" w:pos="9010"/>
+            </w:tabs>
+            <w:rPr>
+              <w:rFonts w:eastAsiaTheme="minorEastAsia" w:cstheme="minorBidi"/>
+              <w:b w:val="0"/>
+              <w:bCs w:val="0"/>
+              <w:smallCaps w:val="0"/>
+              <w:noProof/>
+              <w:sz w:val="24"/>
+              <w:szCs w:val="24"/>
+              <w:lang w:val="en-CH" w:eastAsia="en-GB"/>
+            </w:rPr>
+          </w:pPr>
+          <w:hyperlink w:anchor="_Toc36975097" w:history="1">
+            <w:r>
+              <w:rPr>
+                <w:rStyle w:val="Hyperlink"/>
+                <w:noProof/>
+              </w:rPr>
+              <w:t>IDKW</w:t>
+            </w:r>
+            <w:r>
+              <w:rPr>
+                <w:noProof/>
+                <w:webHidden/>
+              </w:rPr>
+              <w:tab/>
+            </w:r>
+            <w:r>
+              <w:rPr>
+                <w:noProof/>
+                <w:webHidden/>
+              </w:rPr>
+              <w:fldChar w:fldCharType="begin"/>
+            </w:r>
+            <w:r>
+              <w:rPr>
+                <w:noProof/>
+                <w:webHidden/>
+              </w:rPr>
+              <w:instrText xml:space="preserve"> PAGEREF _Toc36975097 \h </w:instrText>
             </w:r>
             <w:r>
               <w:rPr>
@@ -1251,7 +1341,7 @@
               <w:lang w:val="en-CH" w:eastAsia="en-GB"/>
             </w:rPr>
           </w:pPr>
-          <w:hyperlink w:anchor="_Toc36901560" w:history="1">
+          <w:hyperlink w:anchor="_Toc36975098" w:history="1">
             <w:r>
               <w:rPr>
                 <w:rStyle w:val="Hyperlink"/>
@@ -1278,7 +1368,7 @@
                 <w:noProof/>
                 <w:webHidden/>
               </w:rPr>
-              <w:instrText xml:space="preserve"> PAGEREF _Toc36901560 \h </w:instrText>
+              <w:instrText xml:space="preserve"> PAGEREF _Toc36975098 \h </w:instrText>
             </w:r>
             <w:r>
               <w:rPr>
@@ -1326,13 +1416,13 @@
               <w:lang w:val="en-CH" w:eastAsia="en-GB"/>
             </w:rPr>
           </w:pPr>
-          <w:hyperlink w:anchor="_Toc36901561" w:history="1">
+          <w:hyperlink w:anchor="_Toc36975099" w:history="1">
             <w:r>
               <w:rPr>
                 <w:rStyle w:val="Hyperlink"/>
                 <w:noProof/>
               </w:rPr>
-              <w:t>Lobby</w:t>
+              <w:t>LOBBY</w:t>
             </w:r>
             <w:r>
               <w:rPr>
@@ -1353,7 +1443,7 @@
                 <w:noProof/>
                 <w:webHidden/>
               </w:rPr>
-              <w:instrText xml:space="preserve"> PAGEREF _Toc36901561 \h </w:instrText>
+              <w:instrText xml:space="preserve"> PAGEREF _Toc36975099 \h </w:instrText>
             </w:r>
             <w:r>
               <w:rPr>
@@ -1401,13 +1491,13 @@
               <w:lang w:val="en-CH" w:eastAsia="en-GB"/>
             </w:rPr>
           </w:pPr>
-          <w:hyperlink w:anchor="_Toc36901562" w:history="1">
+          <w:hyperlink w:anchor="_Toc36975100" w:history="1">
             <w:r>
               <w:rPr>
                 <w:rStyle w:val="Hyperlink"/>
                 <w:noProof/>
               </w:rPr>
-              <w:t>/b</w:t>
+              <w:t>/B</w:t>
             </w:r>
             <w:r>
               <w:rPr>
@@ -1428,7 +1518,7 @@
                 <w:noProof/>
                 <w:webHidden/>
               </w:rPr>
-              <w:instrText xml:space="preserve"> PAGEREF _Toc36901562 \h </w:instrText>
+              <w:instrText xml:space="preserve"> PAGEREF _Toc36975100 \h </w:instrText>
             </w:r>
             <w:r>
               <w:rPr>
@@ -1476,13 +1566,13 @@
               <w:lang w:val="en-CH" w:eastAsia="en-GB"/>
             </w:rPr>
           </w:pPr>
-          <w:hyperlink w:anchor="_Toc36901563" w:history="1">
+          <w:hyperlink w:anchor="_Toc36975101" w:history="1">
             <w:r>
               <w:rPr>
                 <w:rStyle w:val="Hyperlink"/>
                 <w:noProof/>
               </w:rPr>
-              <w:t>/w</w:t>
+              <w:t>/W</w:t>
             </w:r>
             <w:r>
               <w:rPr>
@@ -1503,7 +1593,7 @@
                 <w:noProof/>
                 <w:webHidden/>
               </w:rPr>
-              <w:instrText xml:space="preserve"> PAGEREF _Toc36901563 \h </w:instrText>
+              <w:instrText xml:space="preserve"> PAGEREF _Toc36975101 \h </w:instrText>
             </w:r>
             <w:r>
               <w:rPr>
@@ -1535,6 +1625,85 @@
           </w:hyperlink>
         </w:p>
         <w:p>
+          <w:pPr>
+            <w:pStyle w:val="TOC1"/>
+            <w:tabs>
+              <w:tab w:val="right" w:leader="dot" w:pos="9010"/>
+            </w:tabs>
+            <w:rPr>
+              <w:rFonts w:eastAsiaTheme="minorEastAsia" w:cstheme="minorBidi"/>
+              <w:b w:val="0"/>
+              <w:bCs w:val="0"/>
+              <w:caps w:val="0"/>
+              <w:noProof/>
+              <w:sz w:val="24"/>
+              <w:szCs w:val="24"/>
+              <w:u w:val="none"/>
+              <w:lang w:val="en-CH" w:eastAsia="en-GB"/>
+            </w:rPr>
+          </w:pPr>
+          <w:hyperlink w:anchor="_Toc36975102" w:history="1">
+            <w:r>
+              <w:rPr>
+                <w:rStyle w:val="Hyperlink"/>
+                <w:noProof/>
+              </w:rPr>
+              <w:t>Spielverlauf und -regeln</w:t>
+            </w:r>
+            <w:r>
+              <w:rPr>
+                <w:noProof/>
+                <w:webHidden/>
+              </w:rPr>
+              <w:tab/>
+            </w:r>
+            <w:r>
+              <w:rPr>
+                <w:noProof/>
+                <w:webHidden/>
+              </w:rPr>
+              <w:fldChar w:fldCharType="begin"/>
+            </w:r>
+            <w:r>
+              <w:rPr>
+                <w:noProof/>
+                <w:webHidden/>
+              </w:rPr>
+              <w:instrText xml:space="preserve"> PAGEREF _Toc36975102 \h </w:instrText>
+            </w:r>
+            <w:r>
+              <w:rPr>
+                <w:noProof/>
+                <w:webHidden/>
+              </w:rPr>
+            </w:r>
+            <w:r>
+              <w:rPr>
+                <w:noProof/>
+                <w:webHidden/>
+              </w:rPr>
+              <w:fldChar w:fldCharType="separate"/>
+            </w:r>
+            <w:r>
+              <w:rPr>
+                <w:noProof/>
+                <w:webHidden/>
+              </w:rPr>
+              <w:t>5</w:t>
+            </w:r>
+            <w:r>
+              <w:rPr>
+                <w:noProof/>
+                <w:webHidden/>
+              </w:rPr>
+              <w:fldChar w:fldCharType="end"/>
+            </w:r>
+          </w:hyperlink>
+        </w:p>
+        <w:p>
+          <w:pPr>
+            <w:jc w:val="both"/>
+          </w:pPr>
           <w:r>
             <w:rPr>
               <w:b/>
@@ -1547,6 +1716,9 @@
       </w:sdtContent>
     </w:sdt>
     <w:p>
+      <w:pPr>
+        <w:jc w:val="both"/>
+      </w:pPr>
       <w:r>
         <w:br w:type="page"/>
       </w:r>
@@ -1554,21 +1726,32 @@
     <w:p>
       <w:pPr>
         <w:pStyle w:val="Heading1"/>
-      </w:pPr>
-      <w:bookmarkStart w:id="1" w:name="_Toc36901548"/>
+        <w:jc w:val="both"/>
+      </w:pPr>
+      <w:bookmarkStart w:id="1" w:name="_Toc36975085"/>
       <w:r>
         <w:lastRenderedPageBreak/>
         <w:t>Spielbeginn</w:t>
       </w:r>
       <w:bookmarkEnd w:id="1"/>
     </w:p>
-    <w:p/>
-    <w:p>
+    <w:p>
+      <w:pPr>
+        <w:jc w:val="both"/>
+      </w:pPr>
+    </w:p>
+    <w:p>
+      <w:pPr>
+        <w:jc w:val="both"/>
+      </w:pPr>
       <w:r>
         <w:t>Das Spiel wird über die Klasse „Start“ gestartet.</w:t>
       </w:r>
     </w:p>
     <w:p>
+      <w:pPr>
+        <w:jc w:val="both"/>
+      </w:pPr>
       <w:r>
         <w:t>Um eine</w:t>
       </w:r>
@@ -1588,6 +1771,9 @@
       </w:r>
     </w:p>
     <w:p>
+      <w:pPr>
+        <w:jc w:val="both"/>
+      </w:pPr>
       <w:r>
         <w:t>Damit du als Spieler eine Verbindung mit dem Server eingehen kannst, gebe ein: Client &lt;</w:t>
       </w:r>
@@ -1617,90 +1803,166 @@
       </w:r>
     </w:p>
     <w:p>
+      <w:pPr>
+        <w:jc w:val="both"/>
+      </w:pPr>
       <w:r>
         <w:t>Solltest du keinen Usernamen eingeben, wird automatisch der Name deines Systems als dein Spielername gespeichert.</w:t>
       </w:r>
     </w:p>
-    <w:p/>
-    <w:p/>
-    <w:p/>
+    <w:p>
+      <w:pPr>
+        <w:jc w:val="both"/>
+      </w:pPr>
+    </w:p>
+    <w:p>
+      <w:pPr>
+        <w:jc w:val="both"/>
+      </w:pPr>
+    </w:p>
+    <w:p>
+      <w:pPr>
+        <w:jc w:val="both"/>
+      </w:pPr>
+    </w:p>
     <w:p>
       <w:pPr>
         <w:pStyle w:val="Heading1"/>
-      </w:pPr>
-      <w:bookmarkStart w:id="2" w:name="_Toc36901549"/>
+        <w:jc w:val="both"/>
+      </w:pPr>
+      <w:bookmarkStart w:id="2" w:name="_Toc36975086"/>
       <w:r>
         <w:t>Wichtige Keywords</w:t>
       </w:r>
       <w:bookmarkEnd w:id="2"/>
     </w:p>
-    <w:p/>
+    <w:p>
+      <w:pPr>
+        <w:jc w:val="both"/>
+      </w:pPr>
+    </w:p>
     <w:p>
       <w:pPr>
         <w:pStyle w:val="Heading2"/>
-      </w:pPr>
-      <w:bookmarkStart w:id="3" w:name="_Toc36901550"/>
+        <w:jc w:val="both"/>
+      </w:pPr>
+      <w:bookmarkStart w:id="3" w:name="_Toc36975087"/>
       <w:r>
         <w:t>HELP</w:t>
       </w:r>
       <w:bookmarkEnd w:id="3"/>
     </w:p>
-    <w:p/>
-    <w:p>
+    <w:p>
+      <w:pPr>
+        <w:jc w:val="both"/>
+      </w:pPr>
+    </w:p>
+    <w:p>
+      <w:pPr>
+        <w:jc w:val="both"/>
+      </w:pPr>
       <w:r>
         <w:t>Gibst du „HELP“ in dein Terminal ein, so wird dir eine Liste der wichtigsten Schlüsselworte dargestellt. Hiervon kannst du deine nächsten Schritte planen.</w:t>
       </w:r>
     </w:p>
-    <w:p/>
-    <w:p/>
+    <w:p>
+      <w:pPr>
+        <w:jc w:val="both"/>
+      </w:pPr>
+    </w:p>
+    <w:p>
+      <w:pPr>
+        <w:jc w:val="both"/>
+      </w:pPr>
+    </w:p>
     <w:p>
       <w:pPr>
         <w:pStyle w:val="Heading2"/>
-      </w:pPr>
-      <w:bookmarkStart w:id="4" w:name="_Toc36901551"/>
+        <w:jc w:val="both"/>
+      </w:pPr>
+      <w:bookmarkStart w:id="4" w:name="_Toc36975088"/>
       <w:r>
         <w:t>QUIT</w:t>
       </w:r>
       <w:bookmarkEnd w:id="4"/>
     </w:p>
-    <w:p/>
-    <w:p>
+    <w:p>
+      <w:pPr>
+        <w:jc w:val="both"/>
+      </w:pPr>
+    </w:p>
+    <w:p>
+      <w:pPr>
+        <w:jc w:val="both"/>
+      </w:pPr>
       <w:r>
         <w:t>Mit „QUIT“ verlässt du unverzüglich den Server.</w:t>
       </w:r>
     </w:p>
-    <w:p/>
-    <w:p/>
+    <w:p>
+      <w:pPr>
+        <w:jc w:val="both"/>
+      </w:pPr>
+    </w:p>
+    <w:p>
+      <w:pPr>
+        <w:jc w:val="both"/>
+      </w:pPr>
+    </w:p>
     <w:p>
       <w:pPr>
         <w:pStyle w:val="Heading2"/>
-      </w:pPr>
-      <w:bookmarkStart w:id="5" w:name="_Toc36901552"/>
+        <w:jc w:val="both"/>
+      </w:pPr>
+      <w:bookmarkStart w:id="5" w:name="_Toc36975089"/>
       <w:r>
         <w:t>ENDE</w:t>
       </w:r>
       <w:bookmarkEnd w:id="5"/>
     </w:p>
-    <w:p/>
-    <w:p>
+    <w:p>
+      <w:pPr>
+        <w:jc w:val="both"/>
+      </w:pPr>
+    </w:p>
+    <w:p>
+      <w:pPr>
+        <w:jc w:val="both"/>
+      </w:pPr>
       <w:r>
         <w:t>Solltest du „ENDE“ an den Server senden, so werden alle Clients vom Server entfernt und du endest das Programm.</w:t>
       </w:r>
     </w:p>
-    <w:p/>
-    <w:p/>
+    <w:p>
+      <w:pPr>
+        <w:jc w:val="both"/>
+      </w:pPr>
+    </w:p>
+    <w:p>
+      <w:pPr>
+        <w:jc w:val="both"/>
+      </w:pPr>
+    </w:p>
     <w:p>
       <w:pPr>
         <w:pStyle w:val="Heading2"/>
-      </w:pPr>
-      <w:bookmarkStart w:id="6" w:name="_Toc36901553"/>
+        <w:jc w:val="both"/>
+      </w:pPr>
+      <w:bookmarkStart w:id="6" w:name="_Toc36975090"/>
       <w:r>
         <w:t>NAME</w:t>
       </w:r>
       <w:bookmarkEnd w:id="6"/>
     </w:p>
-    <w:p/>
-    <w:p>
+    <w:p>
+      <w:pPr>
+        <w:jc w:val="both"/>
+      </w:pPr>
+    </w:p>
+    <w:p>
+      <w:pPr>
+        <w:jc w:val="both"/>
+      </w:pPr>
       <w:r>
         <w:t>Um deinen Username auch nach dem Starten des Spiels noch ändern zu können, schreibe „</w:t>
       </w:r>
@@ -1723,19 +1985,35 @@
         <w:t>“ einzugeben. In diesem Fall wird dein Username zu dem Namen deines Systems abgeändert.</w:t>
       </w:r>
     </w:p>
-    <w:p/>
-    <w:p>
+    <w:p>
+      <w:pPr>
+        <w:jc w:val="both"/>
+      </w:pPr>
+    </w:p>
+    <w:p>
+      <w:pPr>
+        <w:jc w:val="both"/>
+      </w:pPr>
       <w:r>
         <w:t>Der Server überprüft dein Wunschnamen nach Duplikaten und wird dir bald schon über seine Entscheidung berichten.</w:t>
       </w:r>
     </w:p>
-    <w:p/>
-    <w:p/>
+    <w:p>
+      <w:pPr>
+        <w:jc w:val="both"/>
+      </w:pPr>
+    </w:p>
+    <w:p>
+      <w:pPr>
+        <w:jc w:val="both"/>
+      </w:pPr>
+    </w:p>
     <w:p>
       <w:pPr>
         <w:pStyle w:val="Heading2"/>
-      </w:pPr>
-      <w:bookmarkStart w:id="7" w:name="_Toc36901554"/>
+        <w:jc w:val="both"/>
+      </w:pPr>
+      <w:bookmarkStart w:id="7" w:name="_Toc36975091"/>
       <w:r>
         <w:t>PLL1</w:t>
       </w:r>
@@ -1756,8 +2034,15 @@
       </w:r>
       <w:bookmarkEnd w:id="7"/>
     </w:p>
-    <w:p/>
-    <w:p>
+    <w:p>
+      <w:pPr>
+        <w:jc w:val="both"/>
+      </w:pPr>
+    </w:p>
+    <w:p>
+      <w:pPr>
+        <w:jc w:val="both"/>
+      </w:pPr>
       <w:r>
         <w:t xml:space="preserve">Während PLL1 für die Liste der anwesenden Spieler und Spielerinnen steht, entspricht „GML1“ einer Liste aller momentanen Spiele mitsamt deren Status. Über „HSC1“ wird dir die momentane </w:t>
       </w:r>
@@ -1773,34 +2058,58 @@
     <w:p>
       <w:pPr>
         <w:pStyle w:val="Heading2"/>
-      </w:pPr>
-      <w:bookmarkStart w:id="8" w:name="_Toc36901555"/>
+        <w:jc w:val="both"/>
+      </w:pPr>
+      <w:bookmarkStart w:id="8" w:name="_Toc36975092"/>
       <w:r>
         <w:lastRenderedPageBreak/>
         <w:t>CRE1</w:t>
       </w:r>
       <w:bookmarkEnd w:id="8"/>
     </w:p>
-    <w:p/>
-    <w:p>
+    <w:p>
+      <w:pPr>
+        <w:jc w:val="both"/>
+      </w:pPr>
+    </w:p>
+    <w:p>
+      <w:pPr>
+        <w:jc w:val="both"/>
+      </w:pPr>
       <w:r>
         <w:t>Über „CRE1“ erschaffst du eine neue Lobby, der du automatisch beitrittst. Nun kannst du im Chat mit anderen Teilnehmern und Teilnehmerinnen deiner Lobby chatten.</w:t>
       </w:r>
     </w:p>
-    <w:p/>
-    <w:p/>
+    <w:p>
+      <w:pPr>
+        <w:jc w:val="both"/>
+      </w:pPr>
+    </w:p>
+    <w:p>
+      <w:pPr>
+        <w:jc w:val="both"/>
+      </w:pPr>
+    </w:p>
     <w:p>
       <w:pPr>
         <w:pStyle w:val="Heading2"/>
-      </w:pPr>
-      <w:bookmarkStart w:id="9" w:name="_Toc36901556"/>
+        <w:jc w:val="both"/>
+      </w:pPr>
+      <w:bookmarkStart w:id="9" w:name="_Toc36975093"/>
       <w:r>
         <w:t>JOIN / SPEC</w:t>
       </w:r>
       <w:bookmarkEnd w:id="9"/>
     </w:p>
-    <w:p/>
-    <w:p>
+    <w:p>
+      <w:pPr>
+        <w:jc w:val="both"/>
+      </w:pPr>
+    </w:p>
+    <w:p>
+      <w:pPr>
+        <w:jc w:val="both"/>
+      </w:pPr>
       <w:r>
         <w:t>Rufst du die Funktion „</w:t>
       </w:r>
@@ -1816,6 +2125,9 @@
       </w:r>
     </w:p>
     <w:p>
+      <w:pPr>
+        <w:jc w:val="both"/>
+      </w:pPr>
       <w:r>
         <w:t>Im Falle von „</w:t>
       </w:r>
@@ -1830,38 +2142,70 @@
         <w:t xml:space="preserve">“ meldest du dich freiwillig, um zuzusehen. Damit hast du keine Möglichkeit, den Spielverlauf zu beeinflussen. </w:t>
       </w:r>
     </w:p>
-    <w:p/>
-    <w:p/>
+    <w:p>
+      <w:pPr>
+        <w:jc w:val="both"/>
+      </w:pPr>
+    </w:p>
+    <w:p>
+      <w:pPr>
+        <w:jc w:val="both"/>
+      </w:pPr>
+    </w:p>
     <w:p>
       <w:pPr>
         <w:pStyle w:val="Heading2"/>
-      </w:pPr>
-      <w:bookmarkStart w:id="10" w:name="_Toc36901557"/>
+        <w:jc w:val="both"/>
+      </w:pPr>
+      <w:bookmarkStart w:id="10" w:name="_Toc36975094"/>
       <w:r>
         <w:t>BACK</w:t>
       </w:r>
       <w:bookmarkEnd w:id="10"/>
     </w:p>
-    <w:p/>
-    <w:p>
+    <w:p>
+      <w:pPr>
+        <w:jc w:val="both"/>
+      </w:pPr>
+    </w:p>
+    <w:p>
+      <w:pPr>
+        <w:jc w:val="both"/>
+      </w:pPr>
       <w:r>
         <w:t>Wenn du dich plötzlich unsicher fühlst, ob du tatsächlich in dieser Lobby spielen willst, kannst du über „BACK“ austreten. Somit steht dir die Möglichkeit offen, erneut einer Lobby beizutreten oder eine neue Lobby zu generieren.</w:t>
       </w:r>
     </w:p>
-    <w:p/>
-    <w:p/>
+    <w:p>
+      <w:pPr>
+        <w:jc w:val="both"/>
+      </w:pPr>
+    </w:p>
+    <w:p>
+      <w:pPr>
+        <w:jc w:val="both"/>
+      </w:pPr>
+    </w:p>
     <w:p>
       <w:pPr>
         <w:pStyle w:val="Heading2"/>
-      </w:pPr>
-      <w:bookmarkStart w:id="11" w:name="_Toc36901558"/>
+        <w:jc w:val="both"/>
+      </w:pPr>
+      <w:bookmarkStart w:id="11" w:name="_Toc36975095"/>
       <w:r>
         <w:t>STR1</w:t>
       </w:r>
       <w:bookmarkEnd w:id="11"/>
     </w:p>
-    <w:p/>
-    <w:p>
+    <w:p>
+      <w:pPr>
+        <w:jc w:val="both"/>
+      </w:pPr>
+    </w:p>
+    <w:p>
+      <w:pPr>
+        <w:jc w:val="both"/>
+      </w:pPr>
       <w:r>
         <w:t>Haben sich alle wichtigen Mitglieder in deiner Lobby versammelt, kann über „STR</w:t>
       </w:r>
@@ -1874,20 +2218,36 @@
         <w:t>:MaximaleAnzahlVonMünzen“ das Spiel gestartet werden. Die Spielbrettgröße kann individuell (von 10 bis 20 Felder pro Länge) bestimmt werden. Genauso besteht auch die maximale Anzahl von Münzen aus einem Algorithmus, der sich deiner Eingabe anpasst.</w:t>
       </w:r>
     </w:p>
-    <w:p/>
-    <w:p/>
+    <w:p>
+      <w:pPr>
+        <w:jc w:val="both"/>
+      </w:pPr>
+    </w:p>
+    <w:p>
+      <w:pPr>
+        <w:jc w:val="both"/>
+      </w:pPr>
+    </w:p>
     <w:p>
       <w:pPr>
         <w:pStyle w:val="Heading2"/>
-      </w:pPr>
-      <w:bookmarkStart w:id="12" w:name="_Toc36901559"/>
+        <w:jc w:val="both"/>
+      </w:pPr>
+      <w:bookmarkStart w:id="12" w:name="_Toc36975096"/>
       <w:r>
         <w:t>UPPR / DOWN / LEFT / RIGT</w:t>
       </w:r>
       <w:bookmarkEnd w:id="12"/>
     </w:p>
-    <w:p/>
-    <w:p>
+    <w:p>
+      <w:pPr>
+        <w:jc w:val="both"/>
+      </w:pPr>
+    </w:p>
+    <w:p>
+      <w:pPr>
+        <w:jc w:val="both"/>
+      </w:pPr>
       <w:r>
         <w:t xml:space="preserve">Wenn das Spiel begonnen hast und du als Spieler oder Spielerin dabei bist, wird dir eine Schildkröte zugeteilt. Über „UPPR“ </w:t>
       </w:r>
@@ -1895,15 +2255,52 @@
         <w:t>gehst du einen Schritt hoch, „DOWN“ einen herunter, „LEFT“ einen nach links und „RIGT“ einen nach rechts.</w:t>
       </w:r>
     </w:p>
-    <w:p/>
-    <w:p>
+    <w:p>
+      <w:pPr>
+        <w:jc w:val="both"/>
+      </w:pPr>
+    </w:p>
+    <w:p>
+      <w:pPr>
+        <w:jc w:val="both"/>
+      </w:pPr>
       <w:r>
         <w:t>Dein Spielschritt wird überprüft und deine Punkte angegeben.</w:t>
       </w:r>
     </w:p>
-    <w:p/>
-    <w:p/>
-    <w:p>
+    <w:p>
+      <w:pPr>
+        <w:jc w:val="both"/>
+      </w:pPr>
+    </w:p>
+    <w:p>
+      <w:pPr>
+        <w:jc w:val="both"/>
+      </w:pPr>
+    </w:p>
+    <w:p>
+      <w:pPr>
+        <w:pStyle w:val="Heading2"/>
+        <w:jc w:val="both"/>
+      </w:pPr>
+      <w:bookmarkStart w:id="13" w:name="_Toc36975097"/>
+      <w:r>
+        <w:t>IDKW</w:t>
+      </w:r>
+      <w:bookmarkEnd w:id="13"/>
+    </w:p>
+    <w:p>
+      <w:pPr>
+        <w:jc w:val="both"/>
+      </w:pPr>
+    </w:p>
+    <w:p>
+      <w:pPr>
+        <w:jc w:val="both"/>
+      </w:pPr>
+      <w:r>
+        <w:t>„IDKW“ ist eine geheime Nachricht an den Server, von dem nicht mal die Entwickler und Entwicklerinnen des Spiels genauer Bescheid wissen. Solltest du ihn testen, erzähl ihnen unbedingt von deinen Erfahrungen!</w:t>
+      </w:r>
       <w:r>
         <w:br w:type="page"/>
       </w:r>
@@ -1911,45 +2308,80 @@
     <w:p>
       <w:pPr>
         <w:pStyle w:val="Heading1"/>
-      </w:pPr>
-      <w:bookmarkStart w:id="13" w:name="_Toc36901560"/>
+        <w:jc w:val="both"/>
+      </w:pPr>
+      <w:bookmarkStart w:id="14" w:name="_Toc36975098"/>
       <w:r>
         <w:lastRenderedPageBreak/>
         <w:t>Chat</w:t>
       </w:r>
-      <w:bookmarkEnd w:id="13"/>
-    </w:p>
-    <w:p/>
+      <w:bookmarkEnd w:id="14"/>
+    </w:p>
+    <w:p>
+      <w:pPr>
+        <w:jc w:val="both"/>
+      </w:pPr>
+    </w:p>
     <w:p>
       <w:pPr>
         <w:pStyle w:val="Heading2"/>
-      </w:pPr>
-      <w:bookmarkStart w:id="14" w:name="_Toc36901561"/>
-      <w:r>
-        <w:t>Lobby</w:t>
-      </w:r>
-      <w:bookmarkEnd w:id="14"/>
-    </w:p>
-    <w:p/>
-    <w:p>
+        <w:jc w:val="both"/>
+      </w:pPr>
+      <w:bookmarkStart w:id="15" w:name="_Toc36975099"/>
+      <w:r>
+        <w:t>L</w:t>
+      </w:r>
+      <w:r>
+        <w:t>OBBY</w:t>
+      </w:r>
+      <w:bookmarkEnd w:id="15"/>
+    </w:p>
+    <w:p>
+      <w:pPr>
+        <w:jc w:val="both"/>
+      </w:pPr>
+    </w:p>
+    <w:p>
+      <w:pPr>
+        <w:jc w:val="both"/>
+      </w:pPr>
       <w:r>
         <w:t>Bist du einer Lobby beigetreten, so wird deine gesendete Nachricht an alle Mitglieder deiner Lobby gesendet. Dafür verwendest du die Eingabeoption unten bei dem Chatfenster.</w:t>
       </w:r>
     </w:p>
-    <w:p/>
-    <w:p/>
+    <w:p>
+      <w:pPr>
+        <w:jc w:val="both"/>
+      </w:pPr>
+    </w:p>
+    <w:p>
+      <w:pPr>
+        <w:jc w:val="both"/>
+      </w:pPr>
+    </w:p>
     <w:p>
       <w:pPr>
         <w:pStyle w:val="Heading2"/>
-      </w:pPr>
-      <w:bookmarkStart w:id="15" w:name="_Toc36901562"/>
-      <w:r>
-        <w:t>/b</w:t>
-      </w:r>
-      <w:bookmarkEnd w:id="15"/>
-    </w:p>
-    <w:p/>
-    <w:p>
+        <w:jc w:val="both"/>
+      </w:pPr>
+      <w:bookmarkStart w:id="16" w:name="_Toc36975100"/>
+      <w:r>
+        <w:t>/</w:t>
+      </w:r>
+      <w:r>
+        <w:t>B</w:t>
+      </w:r>
+      <w:bookmarkEnd w:id="16"/>
+    </w:p>
+    <w:p>
+      <w:pPr>
+        <w:jc w:val="both"/>
+      </w:pPr>
+    </w:p>
+    <w:p>
+      <w:pPr>
+        <w:jc w:val="both"/>
+      </w:pPr>
       <w:r>
         <w:t xml:space="preserve">Möchtest du eine Nachricht an alle Spieler und Spielerinnen senden, die sich momentan auf dem Server befinden, so schreibe „/b </w:t>
       </w:r>
@@ -1968,25 +2400,47 @@
         <w:t xml:space="preserve"> Chatfenster.</w:t>
       </w:r>
     </w:p>
-    <w:p/>
-    <w:p/>
+    <w:p>
+      <w:pPr>
+        <w:jc w:val="both"/>
+      </w:pPr>
+    </w:p>
+    <w:p>
+      <w:pPr>
+        <w:jc w:val="both"/>
+      </w:pPr>
+    </w:p>
     <w:p>
       <w:pPr>
         <w:pStyle w:val="Heading2"/>
-      </w:pPr>
-      <w:bookmarkStart w:id="16" w:name="_Toc36901563"/>
-      <w:r>
-        <w:t>/w</w:t>
-      </w:r>
-      <w:bookmarkEnd w:id="16"/>
-    </w:p>
-    <w:p/>
-    <w:p>
+        <w:jc w:val="both"/>
+      </w:pPr>
+      <w:bookmarkStart w:id="17" w:name="_Toc36975101"/>
+      <w:r>
+        <w:t>/</w:t>
+      </w:r>
+      <w:r>
+        <w:t>W</w:t>
+      </w:r>
+      <w:bookmarkEnd w:id="17"/>
+    </w:p>
+    <w:p>
+      <w:pPr>
+        <w:jc w:val="both"/>
+      </w:pPr>
+    </w:p>
+    <w:p>
+      <w:pPr>
+        <w:jc w:val="both"/>
+      </w:pPr>
       <w:r>
         <w:t xml:space="preserve">Du möchtest, dass nur jemand Bestimmtes deine Nachricht erhält? </w:t>
       </w:r>
     </w:p>
     <w:p>
+      <w:pPr>
+        <w:jc w:val="both"/>
+      </w:pPr>
       <w:r>
         <w:t xml:space="preserve">Dann schreibe „/w </w:t>
       </w:r>
@@ -2011,7 +2465,138 @@
         <w:t xml:space="preserve"> ab.</w:t>
       </w:r>
     </w:p>
-    <w:p/>
+    <w:p>
+      <w:pPr>
+        <w:jc w:val="both"/>
+      </w:pPr>
+    </w:p>
+    <w:p>
+      <w:pPr>
+        <w:jc w:val="both"/>
+      </w:pPr>
+    </w:p>
+    <w:p>
+      <w:pPr>
+        <w:pStyle w:val="Heading1"/>
+        <w:jc w:val="both"/>
+      </w:pPr>
+      <w:bookmarkStart w:id="18" w:name="_Toc36975102"/>
+      <w:r>
+        <w:t>Spielverlauf und -regeln</w:t>
+      </w:r>
+      <w:bookmarkEnd w:id="18"/>
+    </w:p>
+    <w:p>
+      <w:pPr>
+        <w:jc w:val="both"/>
+      </w:pPr>
+    </w:p>
+    <w:p>
+      <w:pPr>
+        <w:jc w:val="both"/>
+      </w:pPr>
+      <w:r>
+        <w:t xml:space="preserve">Sind alle wichtigen Personen in der Lobby und einer / eine startet das Spiel mit „STR1“, so werdet ihr automatisch zu eurem Spielbrett geführt. Dort erhält jeder Spieler und jede Spielerin eine Schildkröte, die nur von ihm / ihr über die </w:t>
+      </w:r>
+      <w:proofErr w:type="spellStart"/>
+      <w:r>
+        <w:t>Commands</w:t>
+      </w:r>
+      <w:proofErr w:type="spellEnd"/>
+      <w:r>
+        <w:t xml:space="preserve"> „UPPR“, „DOWN“, „LEFT“ und „RIGT“ bewegt werden </w:t>
+      </w:r>
+      <w:r>
+        <w:t xml:space="preserve">kann </w:t>
+      </w:r>
+      <w:r>
+        <w:t>und die sich momentan noch auf der Startposition befindet.</w:t>
+      </w:r>
+      <w:r>
+        <w:t xml:space="preserve"> </w:t>
+      </w:r>
+    </w:p>
+    <w:p>
+      <w:pPr>
+        <w:jc w:val="both"/>
+      </w:pPr>
+    </w:p>
+    <w:p>
+      <w:pPr>
+        <w:jc w:val="both"/>
+      </w:pPr>
+      <w:r>
+        <w:t xml:space="preserve">Wer </w:t>
+      </w:r>
+      <w:r>
+        <w:t>zu einer</w:t>
+      </w:r>
+      <w:r>
+        <w:t xml:space="preserve"> Fläche </w:t>
+      </w:r>
+      <w:r>
+        <w:t>geht, die noch keiner zuvor betreten hat, färbt diese augenblicklich ein und erhält dafür Punkte. Sollte sich per Zufall auch noch eine Münze auf diesem Feld befinden, gibt es sogar Zusatzpunkte.</w:t>
+      </w:r>
+    </w:p>
+    <w:p>
+      <w:pPr>
+        <w:jc w:val="both"/>
+      </w:pPr>
+    </w:p>
+    <w:p>
+      <w:pPr>
+        <w:jc w:val="both"/>
+      </w:pPr>
+      <w:r>
+        <w:t>Als Landschildkröte ist es nicht möglich, im Meer baden zu gehen, weswegen du dich vor Überschwemmungen und dem Spielrand in Acht nehmen solltest. Auch Erdbeben sind für Schildkröten kein Spaß. Bist du von einer Überschwemmung oder einem Erdbeben betroffen, so erhältst du Minuspunkte und landest erneut auf der Startposition.</w:t>
+      </w:r>
+      <w:r>
+        <w:t xml:space="preserve"> Ein Gutes haben die Naturkatastrophen trotzdem: </w:t>
+      </w:r>
+      <w:r>
+        <w:t>Flächen, die überschwemmt wurden, können erneut angemalt werden.</w:t>
+      </w:r>
+    </w:p>
+    <w:p>
+      <w:pPr>
+        <w:jc w:val="both"/>
+      </w:pPr>
+    </w:p>
+    <w:p>
+      <w:pPr>
+        <w:jc w:val="both"/>
+      </w:pPr>
+      <w:r>
+        <w:t>Außerdem</w:t>
+      </w:r>
+      <w:r>
+        <w:t xml:space="preserve"> ist es möglich, anderen Schildkröten den Weg abzuschneiden, </w:t>
+      </w:r>
+      <w:proofErr w:type="spellStart"/>
+      <w:r>
+        <w:t>in dem</w:t>
+      </w:r>
+      <w:proofErr w:type="spellEnd"/>
+      <w:r>
+        <w:t xml:space="preserve"> du dich vor sie stellst, da niemals zwei Schildkröten gleichzeitig auf einem Feld sein können.</w:t>
+      </w:r>
+    </w:p>
+    <w:p>
+      <w:pPr>
+        <w:jc w:val="both"/>
+      </w:pPr>
+    </w:p>
+    <w:p>
+      <w:pPr>
+        <w:jc w:val="both"/>
+      </w:pPr>
+      <w:r>
+        <w:t>Wer</w:t>
+      </w:r>
+      <w:r>
+        <w:t xml:space="preserve"> bis zur letzten Runde am meisten Punkte gesammelt hat, gewinnt das Spiel.</w:t>
+      </w:r>
+    </w:p>
     <w:sectPr>
       <w:pgSz w:w="11900" w:h="16840"/>
       <w:pgMar w:top="1440" w:right="1440" w:bottom="1440" w:left="1440" w:header="708" w:footer="708" w:gutter="0"/>

</xml_diff>